<commit_message>
Report module and Template added
</commit_message>
<xml_diff>
--- a/coromendal/coromendal.Web/temp/Report.docx
+++ b/coromendal/coromendal.Web/temp/Report.docx
@@ -689,73 +689,37 @@
           <w:sz w:val="22"/>
           <w:szCs w:val="22"/>
         </w:rPr>
-        <w:t xml:space="preserve">(Report No: </w:t>
+        <w:t xml:space="preserve">Report No: </w:t>
       </w:r>
       <w:r>
         <w:rPr>
           <w:sz w:val="22"/>
           <w:szCs w:val="22"/>
         </w:rPr>
-        <w:t>#</w:t>
+        <w:t>#%</w:t>
       </w:r>
       <w:r>
         <w:rPr>
+          <w:rFonts w:ascii="Consolas" w:eastAsia="Calibri" w:hAnsi="Consolas" w:cs="Consolas"/>
+          <w:color w:val="A31515"/>
+          <w:sz w:val="19"/>
+          <w:szCs w:val="19"/>
+        </w:rPr>
+        <w:t>PHASENO</w:t>
+      </w:r>
+      <w:r>
+        <w:rPr>
           <w:sz w:val="22"/>
           <w:szCs w:val="22"/>
         </w:rPr>
-        <w:t>%No%</w:t>
+        <w:t xml:space="preserve">% </w:t>
       </w:r>
       <w:r>
         <w:rPr>
           <w:sz w:val="22"/>
           <w:szCs w:val="22"/>
         </w:rPr>
-        <w:t xml:space="preserve">/ </w:t>
-      </w:r>
-      <w:r>
-        <w:rPr>
-          <w:sz w:val="22"/>
-          <w:szCs w:val="22"/>
-        </w:rPr>
-        <w:t>%</w:t>
-      </w:r>
-      <w:r>
-        <w:rPr>
-          <w:sz w:val="22"/>
-          <w:szCs w:val="22"/>
-          <w:highlight w:val="blue"/>
-        </w:rPr>
-        <w:t>Y</w:t>
-      </w:r>
-      <w:r>
-        <w:rPr>
-          <w:sz w:val="22"/>
-          <w:szCs w:val="22"/>
-          <w:highlight w:val="blue"/>
-        </w:rPr>
-        <w:t>ear</w:t>
-      </w:r>
-      <w:r>
-        <w:rPr>
-          <w:sz w:val="22"/>
-          <w:szCs w:val="22"/>
-          <w:highlight w:val="blue"/>
-        </w:rPr>
-        <w:t>-</w:t>
-      </w:r>
-      <w:r>
-        <w:rPr>
-          <w:sz w:val="22"/>
-          <w:szCs w:val="22"/>
-        </w:rPr>
-        <w:t>MM%</w:t>
-      </w:r>
-      <w:r>
-        <w:rPr>
-          <w:sz w:val="22"/>
-          <w:szCs w:val="22"/>
-        </w:rPr>
-        <w:t>)</w:t>
+        <w:t xml:space="preserve">  </w:t>
       </w:r>
     </w:p>
     <w:p>
@@ -768,9 +732,38 @@
         </w:pBdr>
         <w:jc w:val="center"/>
         <w:rPr>
-          <w:szCs w:val="20"/>
-        </w:rPr>
-      </w:pPr>
+          <w:sz w:val="22"/>
+          <w:szCs w:val="22"/>
+        </w:rPr>
+      </w:pPr>
+      <w:r>
+        <w:rPr>
+          <w:sz w:val="22"/>
+          <w:szCs w:val="22"/>
+        </w:rPr>
+        <w:t xml:space="preserve"> </w:t>
+      </w:r>
+      <w:r>
+        <w:rPr>
+          <w:sz w:val="22"/>
+          <w:szCs w:val="22"/>
+        </w:rPr>
+        <w:t>#%</w:t>
+      </w:r>
+      <w:r>
+        <w:rPr>
+          <w:sz w:val="22"/>
+          <w:szCs w:val="22"/>
+        </w:rPr>
+        <w:t>YEAR</w:t>
+      </w:r>
+      <w:r>
+        <w:rPr>
+          <w:sz w:val="22"/>
+          <w:szCs w:val="22"/>
+        </w:rPr>
+        <w:t>%</w:t>
+      </w:r>
     </w:p>
     <w:p>
       <w:pPr>
@@ -782,137 +775,8 @@
         </w:pBdr>
         <w:jc w:val="center"/>
         <w:rPr>
-          <w:szCs w:val="20"/>
-        </w:rPr>
-      </w:pPr>
-    </w:p>
-    <w:p>
-      <w:pPr>
-        <w:pBdr>
-          <w:top w:val="single" w:sz="12" w:space="5" w:color="auto"/>
-          <w:left w:val="single" w:sz="12" w:space="0" w:color="auto"/>
-          <w:bottom w:val="single" w:sz="12" w:space="0" w:color="auto"/>
-          <w:right w:val="single" w:sz="12" w:space="0" w:color="auto"/>
-        </w:pBdr>
-        <w:rPr>
-          <w:szCs w:val="20"/>
-        </w:rPr>
-      </w:pPr>
-    </w:p>
-    <w:p>
-      <w:pPr>
-        <w:pBdr>
-          <w:top w:val="single" w:sz="12" w:space="5" w:color="auto"/>
-          <w:left w:val="single" w:sz="12" w:space="0" w:color="auto"/>
-          <w:bottom w:val="single" w:sz="12" w:space="0" w:color="auto"/>
-          <w:right w:val="single" w:sz="12" w:space="0" w:color="auto"/>
-        </w:pBdr>
-        <w:rPr>
-          <w:szCs w:val="20"/>
-        </w:rPr>
-      </w:pPr>
-    </w:p>
-    <w:p>
-      <w:pPr>
-        <w:pBdr>
-          <w:top w:val="single" w:sz="12" w:space="5" w:color="auto"/>
-          <w:left w:val="single" w:sz="12" w:space="0" w:color="auto"/>
-          <w:bottom w:val="single" w:sz="12" w:space="0" w:color="auto"/>
-          <w:right w:val="single" w:sz="12" w:space="0" w:color="auto"/>
-        </w:pBdr>
-        <w:rPr>
-          <w:szCs w:val="20"/>
-        </w:rPr>
-      </w:pPr>
-    </w:p>
-    <w:p>
-      <w:pPr>
-        <w:pBdr>
-          <w:top w:val="single" w:sz="12" w:space="5" w:color="auto"/>
-          <w:left w:val="single" w:sz="12" w:space="0" w:color="auto"/>
-          <w:bottom w:val="single" w:sz="12" w:space="0" w:color="auto"/>
-          <w:right w:val="single" w:sz="12" w:space="0" w:color="auto"/>
-        </w:pBdr>
-        <w:rPr>
-          <w:szCs w:val="20"/>
-        </w:rPr>
-      </w:pPr>
-    </w:p>
-    <w:p>
-      <w:pPr>
-        <w:pBdr>
-          <w:top w:val="single" w:sz="12" w:space="5" w:color="auto"/>
-          <w:left w:val="single" w:sz="12" w:space="0" w:color="auto"/>
-          <w:bottom w:val="single" w:sz="12" w:space="0" w:color="auto"/>
-          <w:right w:val="single" w:sz="12" w:space="0" w:color="auto"/>
-        </w:pBdr>
-        <w:rPr>
-          <w:szCs w:val="20"/>
-        </w:rPr>
-      </w:pPr>
-    </w:p>
-    <w:p>
-      <w:pPr>
-        <w:pBdr>
-          <w:top w:val="single" w:sz="12" w:space="5" w:color="auto"/>
-          <w:left w:val="single" w:sz="12" w:space="0" w:color="auto"/>
-          <w:bottom w:val="single" w:sz="12" w:space="0" w:color="auto"/>
-          <w:right w:val="single" w:sz="12" w:space="0" w:color="auto"/>
-        </w:pBdr>
-        <w:rPr>
-          <w:szCs w:val="20"/>
-        </w:rPr>
-      </w:pPr>
-    </w:p>
-    <w:p>
-      <w:pPr>
-        <w:pBdr>
-          <w:top w:val="single" w:sz="12" w:space="5" w:color="auto"/>
-          <w:left w:val="single" w:sz="12" w:space="0" w:color="auto"/>
-          <w:bottom w:val="single" w:sz="12" w:space="0" w:color="auto"/>
-          <w:right w:val="single" w:sz="12" w:space="0" w:color="auto"/>
-        </w:pBdr>
-        <w:rPr>
-          <w:szCs w:val="20"/>
-        </w:rPr>
-      </w:pPr>
-    </w:p>
-    <w:p>
-      <w:pPr>
-        <w:pBdr>
-          <w:top w:val="single" w:sz="12" w:space="5" w:color="auto"/>
-          <w:left w:val="single" w:sz="12" w:space="0" w:color="auto"/>
-          <w:bottom w:val="single" w:sz="12" w:space="0" w:color="auto"/>
-          <w:right w:val="single" w:sz="12" w:space="0" w:color="auto"/>
-        </w:pBdr>
-        <w:rPr>
-          <w:szCs w:val="20"/>
-        </w:rPr>
-      </w:pPr>
-    </w:p>
-    <w:p>
-      <w:pPr>
-        <w:pBdr>
-          <w:top w:val="single" w:sz="12" w:space="5" w:color="auto"/>
-          <w:left w:val="single" w:sz="12" w:space="0" w:color="auto"/>
-          <w:bottom w:val="single" w:sz="12" w:space="0" w:color="auto"/>
-          <w:right w:val="single" w:sz="12" w:space="0" w:color="auto"/>
-        </w:pBdr>
-        <w:rPr>
-          <w:szCs w:val="20"/>
-        </w:rPr>
-      </w:pPr>
-    </w:p>
-    <w:p>
-      <w:pPr>
-        <w:pBdr>
-          <w:top w:val="single" w:sz="12" w:space="5" w:color="auto"/>
-          <w:left w:val="single" w:sz="12" w:space="0" w:color="auto"/>
-          <w:bottom w:val="single" w:sz="12" w:space="0" w:color="auto"/>
-          <w:right w:val="single" w:sz="12" w:space="0" w:color="auto"/>
-        </w:pBdr>
-        <w:rPr>
-          <w:szCs w:val="20"/>
+          <w:sz w:val="22"/>
+          <w:szCs w:val="22"/>
         </w:rPr>
       </w:pPr>
     </w:p>
@@ -926,81 +790,135 @@
         </w:pBdr>
         <w:jc w:val="center"/>
         <w:rPr>
-          <w:sz w:val="28"/>
-          <w:szCs w:val="28"/>
+          <w:szCs w:val="20"/>
+        </w:rPr>
+      </w:pPr>
+    </w:p>
+    <w:p>
+      <w:pPr>
+        <w:pBdr>
+          <w:top w:val="single" w:sz="12" w:space="5" w:color="auto"/>
+          <w:left w:val="single" w:sz="12" w:space="0" w:color="auto"/>
+          <w:bottom w:val="single" w:sz="12" w:space="0" w:color="auto"/>
+          <w:right w:val="single" w:sz="12" w:space="0" w:color="auto"/>
+        </w:pBdr>
+        <w:rPr>
+          <w:szCs w:val="20"/>
+        </w:rPr>
+      </w:pPr>
+    </w:p>
+    <w:p>
+      <w:pPr>
+        <w:pBdr>
+          <w:top w:val="single" w:sz="12" w:space="5" w:color="auto"/>
+          <w:left w:val="single" w:sz="12" w:space="0" w:color="auto"/>
+          <w:bottom w:val="single" w:sz="12" w:space="0" w:color="auto"/>
+          <w:right w:val="single" w:sz="12" w:space="0" w:color="auto"/>
+        </w:pBdr>
+        <w:rPr>
+          <w:szCs w:val="20"/>
+        </w:rPr>
+      </w:pPr>
+    </w:p>
+    <w:p>
+      <w:pPr>
+        <w:pBdr>
+          <w:top w:val="single" w:sz="12" w:space="5" w:color="auto"/>
+          <w:left w:val="single" w:sz="12" w:space="0" w:color="auto"/>
+          <w:bottom w:val="single" w:sz="12" w:space="0" w:color="auto"/>
+          <w:right w:val="single" w:sz="12" w:space="0" w:color="auto"/>
+        </w:pBdr>
+        <w:rPr>
+          <w:szCs w:val="20"/>
+        </w:rPr>
+      </w:pPr>
+    </w:p>
+    <w:p>
+      <w:pPr>
+        <w:pStyle w:val="Heading2"/>
+        <w:pBdr>
+          <w:top w:val="single" w:sz="12" w:space="5" w:color="auto"/>
+          <w:left w:val="single" w:sz="12" w:space="0" w:color="auto"/>
+          <w:bottom w:val="single" w:sz="12" w:space="0" w:color="auto"/>
+          <w:right w:val="single" w:sz="12" w:space="0" w:color="auto"/>
+        </w:pBdr>
+        <w:rPr>
+          <w:rFonts w:ascii="Trebuchet MS" w:hAnsi="Trebuchet MS"/>
+          <w:sz w:val="32"/>
+          <w:szCs w:val="32"/>
         </w:rPr>
       </w:pPr>
       <w:r>
         <w:rPr>
-          <w:sz w:val="28"/>
-          <w:szCs w:val="28"/>
-          <w:highlight w:val="blue"/>
-        </w:rPr>
-        <w:t>&lt;</w:t>
+          <w:rFonts w:ascii="Trebuchet MS" w:hAnsi="Trebuchet MS"/>
+          <w:sz w:val="32"/>
+          <w:szCs w:val="32"/>
+        </w:rPr>
+        <w:t>#%</w:t>
       </w:r>
       <w:r>
         <w:rPr>
-          <w:sz w:val="28"/>
-          <w:szCs w:val="28"/>
-          <w:highlight w:val="blue"/>
+          <w:rFonts w:ascii="Trebuchet MS" w:hAnsi="Trebuchet MS"/>
+          <w:sz w:val="32"/>
+          <w:szCs w:val="32"/>
+        </w:rPr>
+        <w:t>AUDIT_TITLE</w:t>
+      </w:r>
+      <w:r>
+        <w:rPr>
+          <w:rFonts w:ascii="Trebuchet MS" w:hAnsi="Trebuchet MS"/>
+          <w:sz w:val="32"/>
+          <w:szCs w:val="32"/>
         </w:rPr>
         <w:t>%</w:t>
       </w:r>
       <w:r>
         <w:rPr>
-          <w:sz w:val="28"/>
-          <w:szCs w:val="28"/>
-          <w:highlight w:val="blue"/>
-        </w:rPr>
-        <w:t>Assignment Title</w:t>
+          <w:rFonts w:ascii="Trebuchet MS" w:hAnsi="Trebuchet MS"/>
+          <w:sz w:val="32"/>
+          <w:szCs w:val="32"/>
+        </w:rPr>
+        <w:t xml:space="preserve"> </w:t>
+      </w:r>
+    </w:p>
+    <w:p>
+      <w:pPr>
+        <w:pStyle w:val="Heading2"/>
+        <w:pBdr>
+          <w:top w:val="single" w:sz="12" w:space="5" w:color="auto"/>
+          <w:left w:val="single" w:sz="12" w:space="0" w:color="auto"/>
+          <w:bottom w:val="single" w:sz="12" w:space="0" w:color="auto"/>
+          <w:right w:val="single" w:sz="12" w:space="0" w:color="auto"/>
+        </w:pBdr>
+        <w:rPr>
+          <w:rFonts w:ascii="Trebuchet MS" w:hAnsi="Trebuchet MS"/>
+          <w:sz w:val="32"/>
+          <w:szCs w:val="32"/>
+        </w:rPr>
+      </w:pPr>
+      <w:r>
+        <w:rPr>
+          <w:rFonts w:ascii="Trebuchet MS" w:hAnsi="Trebuchet MS"/>
+          <w:sz w:val="32"/>
+          <w:szCs w:val="32"/>
+        </w:rPr>
+        <w:t>#%</w:t>
       </w:r>
       <w:r>
         <w:rPr>
-          <w:sz w:val="28"/>
-          <w:szCs w:val="28"/>
-          <w:highlight w:val="blue"/>
-        </w:rPr>
-        <w:t>%</w:t>
+          <w:rFonts w:ascii="Trebuchet MS" w:hAnsi="Trebuchet MS"/>
+          <w:sz w:val="32"/>
+          <w:szCs w:val="32"/>
+        </w:rPr>
+        <w:t>LOCATION</w:t>
       </w:r>
       <w:r>
         <w:rPr>
-          <w:sz w:val="28"/>
-          <w:szCs w:val="28"/>
-          <w:highlight w:val="blue"/>
-        </w:rPr>
-        <w:t>&gt; - &lt;</w:t>
-      </w:r>
-      <w:r>
-        <w:rPr>
-          <w:sz w:val="28"/>
-          <w:szCs w:val="28"/>
-          <w:highlight w:val="blue"/>
+          <w:rFonts w:ascii="Trebuchet MS" w:hAnsi="Trebuchet MS"/>
+          <w:sz w:val="32"/>
+          <w:szCs w:val="32"/>
         </w:rPr>
         <w:t>%</w:t>
-      </w:r>
-      <w:r>
-        <w:rPr>
-          <w:sz w:val="28"/>
-          <w:szCs w:val="28"/>
-          <w:highlight w:val="blue"/>
-        </w:rPr>
-        <w:t>Location</w:t>
-      </w:r>
-      <w:r>
-        <w:rPr>
-          <w:sz w:val="28"/>
-          <w:szCs w:val="28"/>
-          <w:highlight w:val="blue"/>
-        </w:rPr>
-        <w:t>%</w:t>
-      </w:r>
-      <w:r>
-        <w:rPr>
-          <w:sz w:val="28"/>
-          <w:szCs w:val="28"/>
-          <w:highlight w:val="blue"/>
-        </w:rPr>
-        <w:t>&gt;</w:t>
       </w:r>
     </w:p>
     <w:p>
@@ -1832,7 +1750,7 @@
         <w:tc>
           <w:tcPr>
             <w:tcW w:w="3780" w:type="dxa"/>
-            <w:shd w:val="clear" w:color="auto" w:fill="BFBFBF" w:themeFill="background1" w:themeFillShade="BF"/>
+            <w:shd w:val="clear" w:color="auto" w:fill="auto"/>
             <w:vAlign w:val="center"/>
           </w:tcPr>
           <w:p>
@@ -1855,6 +1773,7 @@
         <w:tc>
           <w:tcPr>
             <w:tcW w:w="290" w:type="dxa"/>
+            <w:shd w:val="clear" w:color="auto" w:fill="auto"/>
           </w:tcPr>
           <w:p>
             <w:pPr>
@@ -1878,7 +1797,7 @@
           <w:tcPr>
             <w:tcW w:w="5650" w:type="dxa"/>
             <w:gridSpan w:val="2"/>
-            <w:shd w:val="clear" w:color="auto" w:fill="548DD4" w:themeFill="text2" w:themeFillTint="99"/>
+            <w:shd w:val="clear" w:color="auto" w:fill="auto"/>
           </w:tcPr>
           <w:p>
             <w:pPr>
@@ -1887,6 +1806,12 @@
                 <w:szCs w:val="20"/>
               </w:rPr>
             </w:pPr>
+            <w:r>
+              <w:rPr>
+                <w:szCs w:val="20"/>
+              </w:rPr>
+              <w:t>#%DATE%</w:t>
+            </w:r>
           </w:p>
         </w:tc>
       </w:tr>
@@ -1894,7 +1819,7 @@
         <w:tc>
           <w:tcPr>
             <w:tcW w:w="3780" w:type="dxa"/>
-            <w:shd w:val="clear" w:color="auto" w:fill="BFBFBF" w:themeFill="background1" w:themeFillShade="BF"/>
+            <w:shd w:val="clear" w:color="auto" w:fill="auto"/>
             <w:vAlign w:val="center"/>
           </w:tcPr>
           <w:p>
@@ -1910,13 +1835,21 @@
                 <w:bCs/>
                 <w:szCs w:val="20"/>
               </w:rPr>
-              <w:t>Due date for aud</w:t>
-            </w:r>
+              <w:t xml:space="preserve">Due date for </w:t>
+            </w:r>
+            <w:proofErr w:type="spellStart"/>
             <w:r>
               <w:rPr>
                 <w:bCs/>
                 <w:szCs w:val="20"/>
               </w:rPr>
+              <w:t>aud</w:t>
+            </w:r>
+            <w:r>
+              <w:rPr>
+                <w:bCs/>
+                <w:szCs w:val="20"/>
+              </w:rPr>
               <w:t>i</w:t>
             </w:r>
             <w:r>
@@ -1924,13 +1857,22 @@
                 <w:bCs/>
                 <w:szCs w:val="20"/>
               </w:rPr>
-              <w:t>tee comments</w:t>
+              <w:t>tee</w:t>
+            </w:r>
+            <w:proofErr w:type="spellEnd"/>
+            <w:r>
+              <w:rPr>
+                <w:bCs/>
+                <w:szCs w:val="20"/>
+              </w:rPr>
+              <w:t xml:space="preserve"> comments</w:t>
             </w:r>
           </w:p>
         </w:tc>
         <w:tc>
           <w:tcPr>
             <w:tcW w:w="290" w:type="dxa"/>
+            <w:shd w:val="clear" w:color="auto" w:fill="auto"/>
           </w:tcPr>
           <w:p>
             <w:pPr>
@@ -1954,7 +1896,7 @@
           <w:tcPr>
             <w:tcW w:w="5650" w:type="dxa"/>
             <w:gridSpan w:val="2"/>
-            <w:shd w:val="clear" w:color="auto" w:fill="548DD4" w:themeFill="text2" w:themeFillTint="99"/>
+            <w:shd w:val="clear" w:color="auto" w:fill="auto"/>
           </w:tcPr>
           <w:p>
             <w:pPr>
@@ -1963,6 +1905,12 @@
                 <w:szCs w:val="20"/>
               </w:rPr>
             </w:pPr>
+            <w:r>
+              <w:rPr>
+                <w:szCs w:val="20"/>
+              </w:rPr>
+              <w:t>#%DUEDATE%</w:t>
+            </w:r>
           </w:p>
         </w:tc>
       </w:tr>
@@ -1970,7 +1918,7 @@
         <w:tc>
           <w:tcPr>
             <w:tcW w:w="3780" w:type="dxa"/>
-            <w:shd w:val="clear" w:color="auto" w:fill="BFBFBF" w:themeFill="background1" w:themeFillShade="BF"/>
+            <w:shd w:val="clear" w:color="auto" w:fill="auto"/>
             <w:vAlign w:val="center"/>
           </w:tcPr>
           <w:p>
@@ -1986,13 +1934,30 @@
                 <w:bCs/>
                 <w:szCs w:val="20"/>
               </w:rPr>
-              <w:t>Actual date of auditee comments</w:t>
+              <w:t xml:space="preserve">Actual date of </w:t>
+            </w:r>
+            <w:proofErr w:type="spellStart"/>
+            <w:r>
+              <w:rPr>
+                <w:bCs/>
+                <w:szCs w:val="20"/>
+              </w:rPr>
+              <w:t>auditee</w:t>
+            </w:r>
+            <w:proofErr w:type="spellEnd"/>
+            <w:r>
+              <w:rPr>
+                <w:bCs/>
+                <w:szCs w:val="20"/>
+              </w:rPr>
+              <w:t xml:space="preserve"> comments</w:t>
             </w:r>
           </w:p>
         </w:tc>
         <w:tc>
           <w:tcPr>
             <w:tcW w:w="290" w:type="dxa"/>
+            <w:shd w:val="clear" w:color="auto" w:fill="auto"/>
           </w:tcPr>
           <w:p>
             <w:pPr>
@@ -2016,16 +1981,21 @@
           <w:tcPr>
             <w:tcW w:w="5650" w:type="dxa"/>
             <w:gridSpan w:val="2"/>
-            <w:shd w:val="clear" w:color="auto" w:fill="548DD4" w:themeFill="text2" w:themeFillTint="99"/>
+            <w:shd w:val="clear" w:color="auto" w:fill="auto"/>
           </w:tcPr>
           <w:p>
             <w:pPr>
               <w:spacing w:after="120"/>
               <w:rPr>
-                <w:bCs/>
-                <w:szCs w:val="20"/>
-              </w:rPr>
-            </w:pPr>
+                <w:szCs w:val="20"/>
+              </w:rPr>
+            </w:pPr>
+            <w:r>
+              <w:rPr>
+                <w:szCs w:val="20"/>
+              </w:rPr>
+              <w:t>#%CMDDATE%</w:t>
+            </w:r>
           </w:p>
         </w:tc>
       </w:tr>
@@ -2033,7 +2003,7 @@
         <w:tc>
           <w:tcPr>
             <w:tcW w:w="3780" w:type="dxa"/>
-            <w:shd w:val="clear" w:color="auto" w:fill="BFBFBF" w:themeFill="background1" w:themeFillShade="BF"/>
+            <w:shd w:val="clear" w:color="auto" w:fill="auto"/>
             <w:vAlign w:val="center"/>
           </w:tcPr>
           <w:p>
@@ -2054,6 +2024,7 @@
         <w:tc>
           <w:tcPr>
             <w:tcW w:w="290" w:type="dxa"/>
+            <w:shd w:val="clear" w:color="auto" w:fill="auto"/>
           </w:tcPr>
           <w:p>
             <w:pPr>
@@ -2075,16 +2046,21 @@
           <w:tcPr>
             <w:tcW w:w="5650" w:type="dxa"/>
             <w:gridSpan w:val="2"/>
-            <w:shd w:val="clear" w:color="auto" w:fill="548DD4" w:themeFill="text2" w:themeFillTint="99"/>
+            <w:shd w:val="clear" w:color="auto" w:fill="auto"/>
           </w:tcPr>
           <w:p>
             <w:pPr>
               <w:spacing w:after="120"/>
               <w:rPr>
-                <w:bCs/>
-                <w:szCs w:val="20"/>
-              </w:rPr>
-            </w:pPr>
+                <w:szCs w:val="20"/>
+              </w:rPr>
+            </w:pPr>
+            <w:r>
+              <w:rPr>
+                <w:szCs w:val="20"/>
+              </w:rPr>
+              <w:t>#%FINALDATE%</w:t>
+            </w:r>
           </w:p>
         </w:tc>
       </w:tr>
@@ -2092,7 +2068,7 @@
         <w:tc>
           <w:tcPr>
             <w:tcW w:w="3780" w:type="dxa"/>
-            <w:shd w:val="clear" w:color="auto" w:fill="BFBFBF" w:themeFill="background1" w:themeFillShade="BF"/>
+            <w:shd w:val="clear" w:color="auto" w:fill="auto"/>
             <w:vAlign w:val="center"/>
           </w:tcPr>
           <w:p>
@@ -2115,6 +2091,7 @@
         <w:tc>
           <w:tcPr>
             <w:tcW w:w="290" w:type="dxa"/>
+            <w:shd w:val="clear" w:color="auto" w:fill="auto"/>
           </w:tcPr>
           <w:p>
             <w:pPr>
@@ -2138,16 +2115,21 @@
           <w:tcPr>
             <w:tcW w:w="5650" w:type="dxa"/>
             <w:gridSpan w:val="2"/>
-            <w:shd w:val="clear" w:color="auto" w:fill="548DD4" w:themeFill="text2" w:themeFillTint="99"/>
+            <w:shd w:val="clear" w:color="auto" w:fill="auto"/>
           </w:tcPr>
           <w:p>
             <w:pPr>
               <w:spacing w:after="120"/>
               <w:rPr>
-                <w:bCs/>
-                <w:szCs w:val="20"/>
-              </w:rPr>
-            </w:pPr>
+                <w:szCs w:val="20"/>
+              </w:rPr>
+            </w:pPr>
+            <w:r>
+              <w:rPr>
+                <w:szCs w:val="20"/>
+              </w:rPr>
+              <w:t>#%TIME%</w:t>
+            </w:r>
           </w:p>
         </w:tc>
       </w:tr>
@@ -2155,7 +2137,7 @@
         <w:tc>
           <w:tcPr>
             <w:tcW w:w="3780" w:type="dxa"/>
-            <w:shd w:val="clear" w:color="auto" w:fill="BFBFBF" w:themeFill="background1" w:themeFillShade="BF"/>
+            <w:shd w:val="clear" w:color="auto" w:fill="auto"/>
             <w:vAlign w:val="center"/>
           </w:tcPr>
           <w:p>
@@ -2178,6 +2160,7 @@
         <w:tc>
           <w:tcPr>
             <w:tcW w:w="290" w:type="dxa"/>
+            <w:shd w:val="clear" w:color="auto" w:fill="auto"/>
           </w:tcPr>
           <w:p>
             <w:pPr>
@@ -2201,16 +2184,57 @@
           <w:tcPr>
             <w:tcW w:w="5650" w:type="dxa"/>
             <w:gridSpan w:val="2"/>
-            <w:shd w:val="clear" w:color="auto" w:fill="548DD4" w:themeFill="text2" w:themeFillTint="99"/>
+            <w:shd w:val="clear" w:color="auto" w:fill="auto"/>
           </w:tcPr>
           <w:p>
             <w:pPr>
               <w:spacing w:after="120"/>
               <w:rPr>
-                <w:bCs/>
-                <w:szCs w:val="20"/>
-              </w:rPr>
-            </w:pPr>
+                <w:szCs w:val="20"/>
+              </w:rPr>
+            </w:pPr>
+            <w:r>
+              <w:rPr>
+                <w:szCs w:val="20"/>
+              </w:rPr>
+              <w:t>#%PERIOD</w:t>
+            </w:r>
+            <w:r>
+              <w:rPr>
+                <w:szCs w:val="20"/>
+              </w:rPr>
+              <w:t>FROM</w:t>
+            </w:r>
+            <w:r>
+              <w:rPr>
+                <w:szCs w:val="20"/>
+              </w:rPr>
+              <w:t>%</w:t>
+            </w:r>
+            <w:r>
+              <w:rPr>
+                <w:szCs w:val="20"/>
+              </w:rPr>
+              <w:t xml:space="preserve">             TO </w:t>
+            </w:r>
+            <w:r>
+              <w:rPr>
+                <w:szCs w:val="20"/>
+              </w:rPr>
+              <w:t>#%PERIOD</w:t>
+            </w:r>
+            <w:r>
+              <w:rPr>
+                <w:szCs w:val="20"/>
+              </w:rPr>
+              <w:t>TO</w:t>
+            </w:r>
+            <w:r>
+              <w:rPr>
+                <w:szCs w:val="20"/>
+              </w:rPr>
+              <w:t>%</w:t>
+            </w:r>
           </w:p>
         </w:tc>
       </w:tr>
@@ -2219,7 +2243,7 @@
           <w:tcPr>
             <w:tcW w:w="3780" w:type="dxa"/>
             <w:vMerge w:val="restart"/>
-            <w:shd w:val="clear" w:color="auto" w:fill="BFBFBF" w:themeFill="background1" w:themeFillShade="BF"/>
+            <w:shd w:val="clear" w:color="auto" w:fill="auto"/>
             <w:vAlign w:val="center"/>
           </w:tcPr>
           <w:p>
@@ -2230,12 +2254,21 @@
                 <w:szCs w:val="20"/>
               </w:rPr>
             </w:pPr>
+            <w:proofErr w:type="spellStart"/>
             <w:r>
               <w:rPr>
                 <w:bCs/>
                 <w:szCs w:val="20"/>
               </w:rPr>
-              <w:t>Auditee(s)</w:t>
+              <w:t>Auditee</w:t>
+            </w:r>
+            <w:proofErr w:type="spellEnd"/>
+            <w:r>
+              <w:rPr>
+                <w:bCs/>
+                <w:szCs w:val="20"/>
+              </w:rPr>
+              <w:t>(s)</w:t>
             </w:r>
             <w:r>
               <w:rPr>
@@ -2258,6 +2291,7 @@
           <w:tcPr>
             <w:tcW w:w="290" w:type="dxa"/>
             <w:vMerge w:val="restart"/>
+            <w:shd w:val="clear" w:color="auto" w:fill="auto"/>
             <w:vAlign w:val="center"/>
           </w:tcPr>
           <w:p>
@@ -2281,7 +2315,7 @@
         <w:tc>
           <w:tcPr>
             <w:tcW w:w="2770" w:type="dxa"/>
-            <w:shd w:val="clear" w:color="auto" w:fill="BFBFBF" w:themeFill="background1" w:themeFillShade="BF"/>
+            <w:shd w:val="clear" w:color="auto" w:fill="auto"/>
           </w:tcPr>
           <w:p>
             <w:pPr>
@@ -2302,7 +2336,7 @@
         <w:tc>
           <w:tcPr>
             <w:tcW w:w="2880" w:type="dxa"/>
-            <w:shd w:val="clear" w:color="auto" w:fill="BFBFBF" w:themeFill="background1" w:themeFillShade="BF"/>
+            <w:shd w:val="clear" w:color="auto" w:fill="auto"/>
           </w:tcPr>
           <w:p>
             <w:pPr>
@@ -2326,7 +2360,7 @@
           <w:tcPr>
             <w:tcW w:w="3780" w:type="dxa"/>
             <w:vMerge/>
-            <w:shd w:val="clear" w:color="auto" w:fill="BFBFBF" w:themeFill="background1" w:themeFillShade="BF"/>
+            <w:shd w:val="clear" w:color="auto" w:fill="auto"/>
             <w:vAlign w:val="center"/>
           </w:tcPr>
           <w:p>
@@ -2343,6 +2377,7 @@
           <w:tcPr>
             <w:tcW w:w="290" w:type="dxa"/>
             <w:vMerge/>
+            <w:shd w:val="clear" w:color="auto" w:fill="auto"/>
             <w:vAlign w:val="center"/>
           </w:tcPr>
           <w:p>
@@ -2359,7 +2394,7 @@
         <w:tc>
           <w:tcPr>
             <w:tcW w:w="2770" w:type="dxa"/>
-            <w:shd w:val="clear" w:color="auto" w:fill="548DD4" w:themeFill="text2" w:themeFillTint="99"/>
+            <w:shd w:val="clear" w:color="auto" w:fill="auto"/>
           </w:tcPr>
           <w:p>
             <w:pPr>
@@ -2374,7 +2409,7 @@
         <w:tc>
           <w:tcPr>
             <w:tcW w:w="2880" w:type="dxa"/>
-            <w:shd w:val="clear" w:color="auto" w:fill="548DD4" w:themeFill="text2" w:themeFillTint="99"/>
+            <w:shd w:val="clear" w:color="auto" w:fill="auto"/>
           </w:tcPr>
           <w:p>
             <w:pPr>
@@ -2392,7 +2427,7 @@
           <w:tcPr>
             <w:tcW w:w="3780" w:type="dxa"/>
             <w:vMerge/>
-            <w:shd w:val="clear" w:color="auto" w:fill="BFBFBF" w:themeFill="background1" w:themeFillShade="BF"/>
+            <w:shd w:val="clear" w:color="auto" w:fill="auto"/>
             <w:vAlign w:val="center"/>
           </w:tcPr>
           <w:p>
@@ -2409,6 +2444,7 @@
           <w:tcPr>
             <w:tcW w:w="290" w:type="dxa"/>
             <w:vMerge/>
+            <w:shd w:val="clear" w:color="auto" w:fill="auto"/>
             <w:vAlign w:val="center"/>
           </w:tcPr>
           <w:p>
@@ -2425,7 +2461,7 @@
         <w:tc>
           <w:tcPr>
             <w:tcW w:w="2770" w:type="dxa"/>
-            <w:shd w:val="clear" w:color="auto" w:fill="548DD4" w:themeFill="text2" w:themeFillTint="99"/>
+            <w:shd w:val="clear" w:color="auto" w:fill="auto"/>
           </w:tcPr>
           <w:p>
             <w:pPr>
@@ -2440,7 +2476,7 @@
         <w:tc>
           <w:tcPr>
             <w:tcW w:w="2880" w:type="dxa"/>
-            <w:shd w:val="clear" w:color="auto" w:fill="548DD4" w:themeFill="text2" w:themeFillTint="99"/>
+            <w:shd w:val="clear" w:color="auto" w:fill="auto"/>
           </w:tcPr>
           <w:p>
             <w:pPr>
@@ -2458,7 +2494,7 @@
           <w:tcPr>
             <w:tcW w:w="3780" w:type="dxa"/>
             <w:vMerge w:val="restart"/>
-            <w:shd w:val="clear" w:color="auto" w:fill="BFBFBF" w:themeFill="background1" w:themeFillShade="BF"/>
+            <w:shd w:val="clear" w:color="auto" w:fill="auto"/>
             <w:vAlign w:val="center"/>
           </w:tcPr>
           <w:p>
@@ -2482,6 +2518,7 @@
           <w:tcPr>
             <w:tcW w:w="290" w:type="dxa"/>
             <w:vMerge w:val="restart"/>
+            <w:shd w:val="clear" w:color="auto" w:fill="auto"/>
             <w:vAlign w:val="center"/>
           </w:tcPr>
           <w:p>
@@ -2506,7 +2543,7 @@
           <w:tcPr>
             <w:tcW w:w="5650" w:type="dxa"/>
             <w:gridSpan w:val="2"/>
-            <w:shd w:val="clear" w:color="auto" w:fill="548DD4" w:themeFill="text2" w:themeFillTint="99"/>
+            <w:shd w:val="clear" w:color="auto" w:fill="auto"/>
           </w:tcPr>
           <w:p>
             <w:pPr>
@@ -2524,7 +2561,7 @@
           <w:tcPr>
             <w:tcW w:w="3780" w:type="dxa"/>
             <w:vMerge/>
-            <w:shd w:val="clear" w:color="auto" w:fill="BFBFBF" w:themeFill="background1" w:themeFillShade="BF"/>
+            <w:shd w:val="clear" w:color="auto" w:fill="auto"/>
           </w:tcPr>
           <w:p>
             <w:pPr>
@@ -2540,6 +2577,7 @@
           <w:tcPr>
             <w:tcW w:w="290" w:type="dxa"/>
             <w:vMerge/>
+            <w:shd w:val="clear" w:color="auto" w:fill="auto"/>
           </w:tcPr>
           <w:p>
             <w:pPr>
@@ -2556,7 +2594,7 @@
           <w:tcPr>
             <w:tcW w:w="5650" w:type="dxa"/>
             <w:gridSpan w:val="2"/>
-            <w:shd w:val="clear" w:color="auto" w:fill="548DD4" w:themeFill="text2" w:themeFillTint="99"/>
+            <w:shd w:val="clear" w:color="auto" w:fill="auto"/>
           </w:tcPr>
           <w:p>
             <w:pPr>
@@ -2647,7 +2685,7 @@
         <w:tc>
           <w:tcPr>
             <w:tcW w:w="9720" w:type="dxa"/>
-            <w:shd w:val="clear" w:color="auto" w:fill="BFBFBF" w:themeFill="background1" w:themeFillShade="BF"/>
+            <w:shd w:val="clear" w:color="auto" w:fill="auto"/>
           </w:tcPr>
           <w:p>
             <w:pPr>
@@ -2695,7 +2733,7 @@
         <w:tc>
           <w:tcPr>
             <w:tcW w:w="9720" w:type="dxa"/>
-            <w:shd w:val="clear" w:color="auto" w:fill="548DD4" w:themeFill="text2" w:themeFillTint="99"/>
+            <w:shd w:val="clear" w:color="auto" w:fill="auto"/>
           </w:tcPr>
           <w:p>
             <w:pPr>
@@ -2706,6 +2744,12 @@
                 <w:szCs w:val="20"/>
               </w:rPr>
             </w:pPr>
+            <w:r>
+              <w:rPr>
+                <w:szCs w:val="20"/>
+              </w:rPr>
+              <w:t>#%SCOPE%</w:t>
+            </w:r>
           </w:p>
         </w:tc>
       </w:tr>
@@ -2713,7 +2757,7 @@
         <w:tc>
           <w:tcPr>
             <w:tcW w:w="9720" w:type="dxa"/>
-            <w:shd w:val="clear" w:color="auto" w:fill="548DD4" w:themeFill="text2" w:themeFillTint="99"/>
+            <w:shd w:val="clear" w:color="auto" w:fill="auto"/>
           </w:tcPr>
           <w:p>
             <w:pPr>
@@ -2731,7 +2775,7 @@
         <w:tc>
           <w:tcPr>
             <w:tcW w:w="9720" w:type="dxa"/>
-            <w:shd w:val="clear" w:color="auto" w:fill="548DD4" w:themeFill="text2" w:themeFillTint="99"/>
+            <w:shd w:val="clear" w:color="auto" w:fill="auto"/>
           </w:tcPr>
           <w:p>
             <w:pPr>
@@ -2749,7 +2793,7 @@
         <w:tc>
           <w:tcPr>
             <w:tcW w:w="9720" w:type="dxa"/>
-            <w:shd w:val="clear" w:color="auto" w:fill="548DD4" w:themeFill="text2" w:themeFillTint="99"/>
+            <w:shd w:val="clear" w:color="auto" w:fill="auto"/>
           </w:tcPr>
           <w:p>
             <w:pPr>
@@ -2767,7 +2811,7 @@
         <w:tc>
           <w:tcPr>
             <w:tcW w:w="9720" w:type="dxa"/>
-            <w:shd w:val="clear" w:color="auto" w:fill="000000" w:themeFill="text1"/>
+            <w:shd w:val="clear" w:color="auto" w:fill="auto"/>
           </w:tcPr>
           <w:p>
             <w:pPr>
@@ -2792,8 +2836,9 @@
                 <w:szCs w:val="20"/>
                 <w:u w:val="none"/>
               </w:rPr>
-              <w:t>Areas suggested by Auditee in addition to planned scope</w:t>
-            </w:r>
+              <w:t xml:space="preserve">Areas suggested by </w:t>
+            </w:r>
+            <w:proofErr w:type="spellStart"/>
             <w:r>
               <w:rPr>
                 <w:rFonts w:ascii="Trebuchet MS" w:hAnsi="Trebuchet MS"/>
@@ -2802,6 +2847,27 @@
                 <w:szCs w:val="20"/>
                 <w:u w:val="none"/>
               </w:rPr>
+              <w:t>Auditee</w:t>
+            </w:r>
+            <w:proofErr w:type="spellEnd"/>
+            <w:r>
+              <w:rPr>
+                <w:rFonts w:ascii="Trebuchet MS" w:hAnsi="Trebuchet MS"/>
+                <w:color w:val="FFFFFF" w:themeColor="background1"/>
+                <w:sz w:val="20"/>
+                <w:szCs w:val="20"/>
+                <w:u w:val="none"/>
+              </w:rPr>
+              <w:t xml:space="preserve"> in addition to planned scope</w:t>
+            </w:r>
+            <w:r>
+              <w:rPr>
+                <w:rFonts w:ascii="Trebuchet MS" w:hAnsi="Trebuchet MS"/>
+                <w:color w:val="FFFFFF" w:themeColor="background1"/>
+                <w:sz w:val="20"/>
+                <w:szCs w:val="20"/>
+                <w:u w:val="none"/>
+              </w:rPr>
               <w:t>:</w:t>
             </w:r>
           </w:p>
@@ -2811,7 +2877,7 @@
         <w:tc>
           <w:tcPr>
             <w:tcW w:w="9720" w:type="dxa"/>
-            <w:shd w:val="clear" w:color="auto" w:fill="548DD4" w:themeFill="text2" w:themeFillTint="99"/>
+            <w:shd w:val="clear" w:color="auto" w:fill="auto"/>
           </w:tcPr>
           <w:p>
             <w:pPr>
@@ -2836,7 +2902,7 @@
         <w:tc>
           <w:tcPr>
             <w:tcW w:w="9720" w:type="dxa"/>
-            <w:shd w:val="clear" w:color="auto" w:fill="548DD4" w:themeFill="text2" w:themeFillTint="99"/>
+            <w:shd w:val="clear" w:color="auto" w:fill="auto"/>
           </w:tcPr>
           <w:p>
             <w:pPr>
@@ -2861,7 +2927,7 @@
         <w:tc>
           <w:tcPr>
             <w:tcW w:w="9720" w:type="dxa"/>
-            <w:shd w:val="clear" w:color="auto" w:fill="BFBFBF" w:themeFill="background1" w:themeFillShade="BF"/>
+            <w:shd w:val="clear" w:color="auto" w:fill="auto"/>
           </w:tcPr>
           <w:p>
             <w:pPr>
@@ -2912,7 +2978,7 @@
         <w:tc>
           <w:tcPr>
             <w:tcW w:w="9720" w:type="dxa"/>
-            <w:shd w:val="clear" w:color="auto" w:fill="FFFF00"/>
+            <w:shd w:val="clear" w:color="auto" w:fill="auto"/>
           </w:tcPr>
           <w:p>
             <w:pPr>
@@ -2937,7 +3003,7 @@
         <w:tc>
           <w:tcPr>
             <w:tcW w:w="9720" w:type="dxa"/>
-            <w:shd w:val="clear" w:color="auto" w:fill="FFFF00"/>
+            <w:shd w:val="clear" w:color="auto" w:fill="auto"/>
           </w:tcPr>
           <w:p>
             <w:pPr>
@@ -3060,6 +3126,7 @@
           <w:insideH w:val="single" w:sz="4" w:space="0" w:color="000000" w:themeColor="text1"/>
           <w:insideV w:val="single" w:sz="4" w:space="0" w:color="000000" w:themeColor="text1"/>
         </w:tblBorders>
+        <w:shd w:val="clear" w:color="auto" w:fill="FFFF00"/>
         <w:tblLook w:val="04A0"/>
       </w:tblPr>
       <w:tblGrid>
@@ -3070,7 +3137,7 @@
         <w:tc>
           <w:tcPr>
             <w:tcW w:w="7830" w:type="dxa"/>
-            <w:shd w:val="clear" w:color="auto" w:fill="BFBFBF" w:themeFill="background1" w:themeFillShade="BF"/>
+            <w:shd w:val="clear" w:color="auto" w:fill="FFFF00"/>
           </w:tcPr>
           <w:p>
             <w:pPr>
@@ -3101,7 +3168,7 @@
         <w:tc>
           <w:tcPr>
             <w:tcW w:w="1843" w:type="dxa"/>
-            <w:shd w:val="clear" w:color="auto" w:fill="BFBFBF" w:themeFill="background1" w:themeFillShade="BF"/>
+            <w:shd w:val="clear" w:color="auto" w:fill="FFFF00"/>
           </w:tcPr>
           <w:p>
             <w:pPr>
@@ -3125,8 +3192,20 @@
                 <w:szCs w:val="20"/>
                 <w:u w:val="none"/>
               </w:rPr>
-              <w:t>Value in Rs. Lacs</w:t>
-            </w:r>
+              <w:t xml:space="preserve">Value in Rs. </w:t>
+            </w:r>
+            <w:proofErr w:type="spellStart"/>
+            <w:r>
+              <w:rPr>
+                <w:rFonts w:ascii="Trebuchet MS" w:hAnsi="Trebuchet MS"/>
+                <w:b w:val="0"/>
+                <w:sz w:val="20"/>
+                <w:szCs w:val="20"/>
+                <w:u w:val="none"/>
+              </w:rPr>
+              <w:t>Lacs</w:t>
+            </w:r>
+            <w:proofErr w:type="spellEnd"/>
           </w:p>
         </w:tc>
       </w:tr>
@@ -3341,15 +3420,16 @@
         <w:tc>
           <w:tcPr>
             <w:tcW w:w="630" w:type="dxa"/>
-            <w:shd w:val="clear" w:color="auto" w:fill="D9D9D9"/>
-            <w:vAlign w:val="center"/>
-          </w:tcPr>
-          <w:p>
-            <w:pPr>
-              <w:rPr>
-                <w:szCs w:val="20"/>
-              </w:rPr>
-            </w:pPr>
+            <w:shd w:val="clear" w:color="auto" w:fill="auto"/>
+            <w:vAlign w:val="center"/>
+          </w:tcPr>
+          <w:p>
+            <w:pPr>
+              <w:rPr>
+                <w:szCs w:val="20"/>
+              </w:rPr>
+            </w:pPr>
+            <w:proofErr w:type="spellStart"/>
             <w:r>
               <w:rPr>
                 <w:szCs w:val="20"/>
@@ -3362,12 +3442,13 @@
               </w:rPr>
               <w:t>No</w:t>
             </w:r>
+            <w:proofErr w:type="spellEnd"/>
           </w:p>
         </w:tc>
         <w:tc>
           <w:tcPr>
             <w:tcW w:w="3996" w:type="dxa"/>
-            <w:shd w:val="clear" w:color="auto" w:fill="D9D9D9"/>
+            <w:shd w:val="clear" w:color="auto" w:fill="auto"/>
             <w:vAlign w:val="center"/>
           </w:tcPr>
           <w:p>
@@ -3388,7 +3469,7 @@
         <w:tc>
           <w:tcPr>
             <w:tcW w:w="851" w:type="dxa"/>
-            <w:shd w:val="clear" w:color="auto" w:fill="D9D9D9"/>
+            <w:shd w:val="clear" w:color="auto" w:fill="auto"/>
             <w:vAlign w:val="center"/>
           </w:tcPr>
           <w:p>
@@ -3409,7 +3490,7 @@
         <w:tc>
           <w:tcPr>
             <w:tcW w:w="3260" w:type="dxa"/>
-            <w:shd w:val="clear" w:color="auto" w:fill="D9D9D9"/>
+            <w:shd w:val="clear" w:color="auto" w:fill="auto"/>
             <w:vAlign w:val="center"/>
           </w:tcPr>
           <w:p>
@@ -3430,7 +3511,7 @@
         <w:tc>
           <w:tcPr>
             <w:tcW w:w="1559" w:type="dxa"/>
-            <w:shd w:val="clear" w:color="auto" w:fill="D9D9D9"/>
+            <w:shd w:val="clear" w:color="auto" w:fill="auto"/>
             <w:vAlign w:val="center"/>
           </w:tcPr>
           <w:p>
@@ -3470,6 +3551,7 @@
         <w:tc>
           <w:tcPr>
             <w:tcW w:w="630" w:type="dxa"/>
+            <w:shd w:val="clear" w:color="auto" w:fill="auto"/>
           </w:tcPr>
           <w:p>
             <w:pPr>
@@ -3489,7 +3571,7 @@
         <w:tc>
           <w:tcPr>
             <w:tcW w:w="3996" w:type="dxa"/>
-            <w:shd w:val="clear" w:color="auto" w:fill="FFFF00"/>
+            <w:shd w:val="clear" w:color="auto" w:fill="auto"/>
           </w:tcPr>
           <w:p>
             <w:pPr>
@@ -3503,7 +3585,7 @@
         <w:tc>
           <w:tcPr>
             <w:tcW w:w="851" w:type="dxa"/>
-            <w:shd w:val="clear" w:color="auto" w:fill="FFFF00"/>
+            <w:shd w:val="clear" w:color="auto" w:fill="auto"/>
           </w:tcPr>
           <w:p>
             <w:pPr>
@@ -3519,7 +3601,7 @@
         <w:tc>
           <w:tcPr>
             <w:tcW w:w="3260" w:type="dxa"/>
-            <w:shd w:val="clear" w:color="auto" w:fill="FFFF00"/>
+            <w:shd w:val="clear" w:color="auto" w:fill="auto"/>
           </w:tcPr>
           <w:p>
             <w:pPr>
@@ -3534,7 +3616,7 @@
         <w:tc>
           <w:tcPr>
             <w:tcW w:w="1559" w:type="dxa"/>
-            <w:shd w:val="clear" w:color="auto" w:fill="FFFF00"/>
+            <w:shd w:val="clear" w:color="auto" w:fill="auto"/>
           </w:tcPr>
           <w:p>
             <w:pPr>
@@ -3554,6 +3636,7 @@
         <w:tc>
           <w:tcPr>
             <w:tcW w:w="630" w:type="dxa"/>
+            <w:shd w:val="clear" w:color="auto" w:fill="auto"/>
           </w:tcPr>
           <w:p>
             <w:pPr>
@@ -3573,7 +3656,7 @@
         <w:tc>
           <w:tcPr>
             <w:tcW w:w="3996" w:type="dxa"/>
-            <w:shd w:val="clear" w:color="auto" w:fill="FFFF00"/>
+            <w:shd w:val="clear" w:color="auto" w:fill="auto"/>
           </w:tcPr>
           <w:p>
             <w:pPr>
@@ -3588,7 +3671,7 @@
         <w:tc>
           <w:tcPr>
             <w:tcW w:w="851" w:type="dxa"/>
-            <w:shd w:val="clear" w:color="auto" w:fill="FFFF00"/>
+            <w:shd w:val="clear" w:color="auto" w:fill="auto"/>
           </w:tcPr>
           <w:p>
             <w:pPr>
@@ -3604,7 +3687,7 @@
         <w:tc>
           <w:tcPr>
             <w:tcW w:w="3260" w:type="dxa"/>
-            <w:shd w:val="clear" w:color="auto" w:fill="FFFF00"/>
+            <w:shd w:val="clear" w:color="auto" w:fill="auto"/>
           </w:tcPr>
           <w:p>
             <w:pPr>
@@ -3619,7 +3702,7 @@
         <w:tc>
           <w:tcPr>
             <w:tcW w:w="1559" w:type="dxa"/>
-            <w:shd w:val="clear" w:color="auto" w:fill="FFFF00"/>
+            <w:shd w:val="clear" w:color="auto" w:fill="auto"/>
           </w:tcPr>
           <w:p>
             <w:pPr>
@@ -3639,6 +3722,7 @@
         <w:tc>
           <w:tcPr>
             <w:tcW w:w="630" w:type="dxa"/>
+            <w:shd w:val="clear" w:color="auto" w:fill="auto"/>
           </w:tcPr>
           <w:p>
             <w:pPr>
@@ -3658,7 +3742,7 @@
         <w:tc>
           <w:tcPr>
             <w:tcW w:w="3996" w:type="dxa"/>
-            <w:shd w:val="clear" w:color="auto" w:fill="FFFF00"/>
+            <w:shd w:val="clear" w:color="auto" w:fill="auto"/>
           </w:tcPr>
           <w:p>
             <w:pPr>
@@ -3672,7 +3756,7 @@
         <w:tc>
           <w:tcPr>
             <w:tcW w:w="851" w:type="dxa"/>
-            <w:shd w:val="clear" w:color="auto" w:fill="FFFF00"/>
+            <w:shd w:val="clear" w:color="auto" w:fill="auto"/>
           </w:tcPr>
           <w:p>
             <w:pPr>
@@ -3688,7 +3772,7 @@
         <w:tc>
           <w:tcPr>
             <w:tcW w:w="3260" w:type="dxa"/>
-            <w:shd w:val="clear" w:color="auto" w:fill="FFFF00"/>
+            <w:shd w:val="clear" w:color="auto" w:fill="auto"/>
           </w:tcPr>
           <w:p>
             <w:pPr>
@@ -3703,7 +3787,7 @@
         <w:tc>
           <w:tcPr>
             <w:tcW w:w="1559" w:type="dxa"/>
-            <w:shd w:val="clear" w:color="auto" w:fill="FFFF00"/>
+            <w:shd w:val="clear" w:color="auto" w:fill="auto"/>
           </w:tcPr>
           <w:p>
             <w:pPr>
@@ -3723,6 +3807,7 @@
         <w:tc>
           <w:tcPr>
             <w:tcW w:w="630" w:type="dxa"/>
+            <w:shd w:val="clear" w:color="auto" w:fill="auto"/>
           </w:tcPr>
           <w:p>
             <w:pPr>
@@ -3742,7 +3827,7 @@
         <w:tc>
           <w:tcPr>
             <w:tcW w:w="3996" w:type="dxa"/>
-            <w:shd w:val="clear" w:color="auto" w:fill="FFFF00"/>
+            <w:shd w:val="clear" w:color="auto" w:fill="auto"/>
           </w:tcPr>
           <w:p>
             <w:pPr>
@@ -3756,7 +3841,7 @@
         <w:tc>
           <w:tcPr>
             <w:tcW w:w="851" w:type="dxa"/>
-            <w:shd w:val="clear" w:color="auto" w:fill="FFFF00"/>
+            <w:shd w:val="clear" w:color="auto" w:fill="auto"/>
           </w:tcPr>
           <w:p>
             <w:pPr>
@@ -3772,7 +3857,7 @@
         <w:tc>
           <w:tcPr>
             <w:tcW w:w="3260" w:type="dxa"/>
-            <w:shd w:val="clear" w:color="auto" w:fill="FFFF00"/>
+            <w:shd w:val="clear" w:color="auto" w:fill="auto"/>
           </w:tcPr>
           <w:p>
             <w:pPr>
@@ -3787,7 +3872,7 @@
         <w:tc>
           <w:tcPr>
             <w:tcW w:w="1559" w:type="dxa"/>
-            <w:shd w:val="clear" w:color="auto" w:fill="FFFF00"/>
+            <w:shd w:val="clear" w:color="auto" w:fill="auto"/>
           </w:tcPr>
           <w:p>
             <w:pPr>
@@ -3899,7 +3984,7 @@
         <w:tc>
           <w:tcPr>
             <w:tcW w:w="621" w:type="dxa"/>
-            <w:shd w:val="clear" w:color="auto" w:fill="000000" w:themeFill="text1"/>
+            <w:shd w:val="clear" w:color="auto" w:fill="auto"/>
             <w:vAlign w:val="center"/>
           </w:tcPr>
           <w:p>
@@ -3914,6 +3999,7 @@
                 <w:u w:val="none"/>
               </w:rPr>
             </w:pPr>
+            <w:proofErr w:type="spellStart"/>
             <w:r>
               <w:rPr>
                 <w:rFonts w:ascii="Trebuchet MS" w:hAnsi="Trebuchet MS"/>
@@ -3925,12 +4011,13 @@
               </w:rPr>
               <w:t>S.No</w:t>
             </w:r>
+            <w:proofErr w:type="spellEnd"/>
           </w:p>
         </w:tc>
         <w:tc>
           <w:tcPr>
             <w:tcW w:w="1899" w:type="dxa"/>
-            <w:shd w:val="clear" w:color="auto" w:fill="000000" w:themeFill="text1"/>
+            <w:shd w:val="clear" w:color="auto" w:fill="auto"/>
             <w:vAlign w:val="center"/>
           </w:tcPr>
           <w:p>
@@ -3964,7 +4051,7 @@
         <w:tc>
           <w:tcPr>
             <w:tcW w:w="2430" w:type="dxa"/>
-            <w:shd w:val="clear" w:color="auto" w:fill="000000" w:themeFill="text1"/>
+            <w:shd w:val="clear" w:color="auto" w:fill="auto"/>
             <w:vAlign w:val="center"/>
           </w:tcPr>
           <w:p>
@@ -3998,7 +4085,7 @@
         <w:tc>
           <w:tcPr>
             <w:tcW w:w="2250" w:type="dxa"/>
-            <w:shd w:val="clear" w:color="auto" w:fill="000000" w:themeFill="text1"/>
+            <w:shd w:val="clear" w:color="auto" w:fill="auto"/>
             <w:vAlign w:val="center"/>
           </w:tcPr>
           <w:p>
@@ -4032,7 +4119,7 @@
         <w:tc>
           <w:tcPr>
             <w:tcW w:w="1260" w:type="dxa"/>
-            <w:shd w:val="clear" w:color="auto" w:fill="000000" w:themeFill="text1"/>
+            <w:shd w:val="clear" w:color="auto" w:fill="auto"/>
             <w:vAlign w:val="center"/>
           </w:tcPr>
           <w:p>
@@ -4066,7 +4153,7 @@
         <w:tc>
           <w:tcPr>
             <w:tcW w:w="1530" w:type="dxa"/>
-            <w:shd w:val="clear" w:color="auto" w:fill="000000" w:themeFill="text1"/>
+            <w:shd w:val="clear" w:color="auto" w:fill="auto"/>
             <w:vAlign w:val="center"/>
           </w:tcPr>
           <w:p>
@@ -4099,7 +4186,7 @@
         <w:tc>
           <w:tcPr>
             <w:tcW w:w="621" w:type="dxa"/>
-            <w:shd w:val="clear" w:color="auto" w:fill="76923C" w:themeFill="accent3" w:themeFillShade="BF"/>
+            <w:shd w:val="clear" w:color="auto" w:fill="auto"/>
           </w:tcPr>
           <w:p>
             <w:pPr>
@@ -4118,7 +4205,7 @@
         <w:tc>
           <w:tcPr>
             <w:tcW w:w="1899" w:type="dxa"/>
-            <w:shd w:val="clear" w:color="auto" w:fill="76923C" w:themeFill="accent3" w:themeFillShade="BF"/>
+            <w:shd w:val="clear" w:color="auto" w:fill="auto"/>
           </w:tcPr>
           <w:p>
             <w:pPr>
@@ -4141,7 +4228,7 @@
         <w:tc>
           <w:tcPr>
             <w:tcW w:w="2430" w:type="dxa"/>
-            <w:shd w:val="clear" w:color="auto" w:fill="76923C" w:themeFill="accent3" w:themeFillShade="BF"/>
+            <w:shd w:val="clear" w:color="auto" w:fill="auto"/>
           </w:tcPr>
           <w:p>
             <w:pPr>
@@ -4163,7 +4250,7 @@
         <w:tc>
           <w:tcPr>
             <w:tcW w:w="2250" w:type="dxa"/>
-            <w:shd w:val="clear" w:color="auto" w:fill="76923C" w:themeFill="accent3" w:themeFillShade="BF"/>
+            <w:shd w:val="clear" w:color="auto" w:fill="auto"/>
           </w:tcPr>
           <w:p>
             <w:pPr>
@@ -4185,7 +4272,7 @@
         <w:tc>
           <w:tcPr>
             <w:tcW w:w="1260" w:type="dxa"/>
-            <w:shd w:val="clear" w:color="auto" w:fill="76923C" w:themeFill="accent3" w:themeFillShade="BF"/>
+            <w:shd w:val="clear" w:color="auto" w:fill="auto"/>
           </w:tcPr>
           <w:p>
             <w:pPr>
@@ -4207,7 +4294,7 @@
         <w:tc>
           <w:tcPr>
             <w:tcW w:w="1530" w:type="dxa"/>
-            <w:shd w:val="clear" w:color="auto" w:fill="76923C" w:themeFill="accent3" w:themeFillShade="BF"/>
+            <w:shd w:val="clear" w:color="auto" w:fill="auto"/>
           </w:tcPr>
           <w:p>
             <w:pPr>
@@ -4245,7 +4332,29 @@
           <w:szCs w:val="20"/>
           <w:u w:val="none"/>
         </w:rPr>
-        <w:t xml:space="preserve">* Based on declaration from auditee </w:t>
+        <w:t xml:space="preserve">* Based on declaration from </w:t>
+      </w:r>
+      <w:proofErr w:type="spellStart"/>
+      <w:r>
+        <w:rPr>
+          <w:rFonts w:ascii="Trebuchet MS" w:hAnsi="Trebuchet MS"/>
+          <w:i/>
+          <w:sz w:val="20"/>
+          <w:szCs w:val="20"/>
+          <w:u w:val="none"/>
+        </w:rPr>
+        <w:t>auditee</w:t>
+      </w:r>
+      <w:proofErr w:type="spellEnd"/>
+      <w:r>
+        <w:rPr>
+          <w:rFonts w:ascii="Trebuchet MS" w:hAnsi="Trebuchet MS"/>
+          <w:i/>
+          <w:sz w:val="20"/>
+          <w:szCs w:val="20"/>
+          <w:u w:val="none"/>
+        </w:rPr>
+        <w:t xml:space="preserve"> </w:t>
       </w:r>
       <w:r>
         <w:rPr>
@@ -4371,7 +4480,7 @@
         <w:tc>
           <w:tcPr>
             <w:tcW w:w="709" w:type="dxa"/>
-            <w:shd w:val="clear" w:color="auto" w:fill="D9D9D9"/>
+            <w:shd w:val="clear" w:color="auto" w:fill="auto"/>
             <w:vAlign w:val="center"/>
           </w:tcPr>
           <w:p>
@@ -4399,7 +4508,7 @@
         <w:tc>
           <w:tcPr>
             <w:tcW w:w="1843" w:type="dxa"/>
-            <w:shd w:val="clear" w:color="auto" w:fill="D9D9D9"/>
+            <w:shd w:val="clear" w:color="auto" w:fill="auto"/>
             <w:vAlign w:val="center"/>
           </w:tcPr>
           <w:p>
@@ -4427,7 +4536,7 @@
         <w:tc>
           <w:tcPr>
             <w:tcW w:w="2835" w:type="dxa"/>
-            <w:shd w:val="clear" w:color="auto" w:fill="D9D9D9"/>
+            <w:shd w:val="clear" w:color="auto" w:fill="auto"/>
             <w:vAlign w:val="center"/>
           </w:tcPr>
           <w:p>
@@ -4455,7 +4564,7 @@
         <w:tc>
           <w:tcPr>
             <w:tcW w:w="2803" w:type="dxa"/>
-            <w:shd w:val="clear" w:color="auto" w:fill="D9D9D9"/>
+            <w:shd w:val="clear" w:color="auto" w:fill="auto"/>
             <w:vAlign w:val="center"/>
           </w:tcPr>
           <w:p>
@@ -4483,7 +4592,7 @@
         <w:tc>
           <w:tcPr>
             <w:tcW w:w="1710" w:type="dxa"/>
-            <w:shd w:val="clear" w:color="auto" w:fill="D9D9D9"/>
+            <w:shd w:val="clear" w:color="auto" w:fill="auto"/>
             <w:vAlign w:val="center"/>
           </w:tcPr>
           <w:p>
@@ -4516,6 +4625,7 @@
         <w:tc>
           <w:tcPr>
             <w:tcW w:w="709" w:type="dxa"/>
+            <w:shd w:val="clear" w:color="auto" w:fill="auto"/>
           </w:tcPr>
           <w:p>
             <w:pPr>
@@ -4534,7 +4644,7 @@
         <w:tc>
           <w:tcPr>
             <w:tcW w:w="1843" w:type="dxa"/>
-            <w:shd w:val="clear" w:color="auto" w:fill="FFFF00"/>
+            <w:shd w:val="clear" w:color="auto" w:fill="auto"/>
           </w:tcPr>
           <w:p>
             <w:pPr>
@@ -4552,7 +4662,7 @@
         <w:tc>
           <w:tcPr>
             <w:tcW w:w="2835" w:type="dxa"/>
-            <w:shd w:val="clear" w:color="auto" w:fill="FFFF00"/>
+            <w:shd w:val="clear" w:color="auto" w:fill="auto"/>
           </w:tcPr>
           <w:p>
             <w:pPr>
@@ -4570,7 +4680,7 @@
         <w:tc>
           <w:tcPr>
             <w:tcW w:w="2803" w:type="dxa"/>
-            <w:shd w:val="clear" w:color="auto" w:fill="FFFF00"/>
+            <w:shd w:val="clear" w:color="auto" w:fill="auto"/>
           </w:tcPr>
           <w:p>
             <w:pPr>
@@ -4588,7 +4698,7 @@
         <w:tc>
           <w:tcPr>
             <w:tcW w:w="1710" w:type="dxa"/>
-            <w:shd w:val="clear" w:color="auto" w:fill="FFFF00"/>
+            <w:shd w:val="clear" w:color="auto" w:fill="auto"/>
           </w:tcPr>
           <w:p>
             <w:pPr>
@@ -4611,6 +4721,7 @@
         <w:tc>
           <w:tcPr>
             <w:tcW w:w="709" w:type="dxa"/>
+            <w:shd w:val="clear" w:color="auto" w:fill="auto"/>
           </w:tcPr>
           <w:p>
             <w:pPr>
@@ -4629,7 +4740,7 @@
         <w:tc>
           <w:tcPr>
             <w:tcW w:w="1843" w:type="dxa"/>
-            <w:shd w:val="clear" w:color="auto" w:fill="FFFF00"/>
+            <w:shd w:val="clear" w:color="auto" w:fill="auto"/>
           </w:tcPr>
           <w:p>
             <w:pPr>
@@ -4647,7 +4758,7 @@
         <w:tc>
           <w:tcPr>
             <w:tcW w:w="2835" w:type="dxa"/>
-            <w:shd w:val="clear" w:color="auto" w:fill="FFFF00"/>
+            <w:shd w:val="clear" w:color="auto" w:fill="auto"/>
           </w:tcPr>
           <w:p>
             <w:pPr>
@@ -4665,7 +4776,7 @@
         <w:tc>
           <w:tcPr>
             <w:tcW w:w="2803" w:type="dxa"/>
-            <w:shd w:val="clear" w:color="auto" w:fill="FFFF00"/>
+            <w:shd w:val="clear" w:color="auto" w:fill="auto"/>
           </w:tcPr>
           <w:p>
             <w:pPr>
@@ -4683,7 +4794,7 @@
         <w:tc>
           <w:tcPr>
             <w:tcW w:w="1710" w:type="dxa"/>
-            <w:shd w:val="clear" w:color="auto" w:fill="FFFF00"/>
+            <w:shd w:val="clear" w:color="auto" w:fill="auto"/>
           </w:tcPr>
           <w:p>
             <w:pPr>
@@ -4706,6 +4817,7 @@
         <w:tc>
           <w:tcPr>
             <w:tcW w:w="709" w:type="dxa"/>
+            <w:shd w:val="clear" w:color="auto" w:fill="auto"/>
           </w:tcPr>
           <w:p>
             <w:pPr>
@@ -4724,7 +4836,7 @@
         <w:tc>
           <w:tcPr>
             <w:tcW w:w="1843" w:type="dxa"/>
-            <w:shd w:val="clear" w:color="auto" w:fill="FFFF00"/>
+            <w:shd w:val="clear" w:color="auto" w:fill="auto"/>
           </w:tcPr>
           <w:p>
             <w:pPr>
@@ -4742,7 +4854,7 @@
         <w:tc>
           <w:tcPr>
             <w:tcW w:w="2835" w:type="dxa"/>
-            <w:shd w:val="clear" w:color="auto" w:fill="FFFF00"/>
+            <w:shd w:val="clear" w:color="auto" w:fill="auto"/>
           </w:tcPr>
           <w:p>
             <w:pPr>
@@ -4760,7 +4872,7 @@
         <w:tc>
           <w:tcPr>
             <w:tcW w:w="2803" w:type="dxa"/>
-            <w:shd w:val="clear" w:color="auto" w:fill="FFFF00"/>
+            <w:shd w:val="clear" w:color="auto" w:fill="auto"/>
           </w:tcPr>
           <w:p>
             <w:pPr>
@@ -4778,7 +4890,7 @@
         <w:tc>
           <w:tcPr>
             <w:tcW w:w="1710" w:type="dxa"/>
-            <w:shd w:val="clear" w:color="auto" w:fill="FFFF00"/>
+            <w:shd w:val="clear" w:color="auto" w:fill="auto"/>
           </w:tcPr>
           <w:p>
             <w:pPr>
@@ -4801,6 +4913,7 @@
         <w:tc>
           <w:tcPr>
             <w:tcW w:w="709" w:type="dxa"/>
+            <w:shd w:val="clear" w:color="auto" w:fill="auto"/>
           </w:tcPr>
           <w:p>
             <w:pPr>
@@ -4819,7 +4932,7 @@
         <w:tc>
           <w:tcPr>
             <w:tcW w:w="1843" w:type="dxa"/>
-            <w:shd w:val="clear" w:color="auto" w:fill="FFFF00"/>
+            <w:shd w:val="clear" w:color="auto" w:fill="auto"/>
           </w:tcPr>
           <w:p>
             <w:pPr>
@@ -4837,7 +4950,7 @@
         <w:tc>
           <w:tcPr>
             <w:tcW w:w="2835" w:type="dxa"/>
-            <w:shd w:val="clear" w:color="auto" w:fill="FFFF00"/>
+            <w:shd w:val="clear" w:color="auto" w:fill="auto"/>
           </w:tcPr>
           <w:p>
             <w:pPr>
@@ -4855,7 +4968,7 @@
         <w:tc>
           <w:tcPr>
             <w:tcW w:w="2803" w:type="dxa"/>
-            <w:shd w:val="clear" w:color="auto" w:fill="FFFF00"/>
+            <w:shd w:val="clear" w:color="auto" w:fill="auto"/>
           </w:tcPr>
           <w:p>
             <w:pPr>
@@ -4873,7 +4986,7 @@
         <w:tc>
           <w:tcPr>
             <w:tcW w:w="1710" w:type="dxa"/>
-            <w:shd w:val="clear" w:color="auto" w:fill="FFFF00"/>
+            <w:shd w:val="clear" w:color="auto" w:fill="auto"/>
           </w:tcPr>
           <w:p>
             <w:pPr>
@@ -4896,6 +5009,7 @@
         <w:tc>
           <w:tcPr>
             <w:tcW w:w="709" w:type="dxa"/>
+            <w:shd w:val="clear" w:color="auto" w:fill="auto"/>
           </w:tcPr>
           <w:p>
             <w:pPr>
@@ -4914,7 +5028,7 @@
         <w:tc>
           <w:tcPr>
             <w:tcW w:w="1843" w:type="dxa"/>
-            <w:shd w:val="clear" w:color="auto" w:fill="FFFF00"/>
+            <w:shd w:val="clear" w:color="auto" w:fill="auto"/>
           </w:tcPr>
           <w:p>
             <w:pPr>
@@ -4932,7 +5046,7 @@
         <w:tc>
           <w:tcPr>
             <w:tcW w:w="2835" w:type="dxa"/>
-            <w:shd w:val="clear" w:color="auto" w:fill="FFFF00"/>
+            <w:shd w:val="clear" w:color="auto" w:fill="auto"/>
           </w:tcPr>
           <w:p>
             <w:pPr>
@@ -4950,7 +5064,7 @@
         <w:tc>
           <w:tcPr>
             <w:tcW w:w="2803" w:type="dxa"/>
-            <w:shd w:val="clear" w:color="auto" w:fill="FFFF00"/>
+            <w:shd w:val="clear" w:color="auto" w:fill="auto"/>
           </w:tcPr>
           <w:p>
             <w:pPr>
@@ -4968,7 +5082,7 @@
         <w:tc>
           <w:tcPr>
             <w:tcW w:w="1710" w:type="dxa"/>
-            <w:shd w:val="clear" w:color="auto" w:fill="FFFF00"/>
+            <w:shd w:val="clear" w:color="auto" w:fill="auto"/>
           </w:tcPr>
           <w:p>
             <w:pPr>
@@ -5078,7 +5192,7 @@
         <w:tc>
           <w:tcPr>
             <w:tcW w:w="1712" w:type="dxa"/>
-            <w:shd w:val="clear" w:color="auto" w:fill="000000" w:themeFill="text1"/>
+            <w:shd w:val="clear" w:color="auto" w:fill="auto"/>
             <w:vAlign w:val="center"/>
           </w:tcPr>
           <w:p>
@@ -5101,7 +5215,7 @@
         <w:tc>
           <w:tcPr>
             <w:tcW w:w="4228" w:type="dxa"/>
-            <w:shd w:val="clear" w:color="auto" w:fill="000000" w:themeFill="text1"/>
+            <w:shd w:val="clear" w:color="auto" w:fill="auto"/>
             <w:vAlign w:val="center"/>
           </w:tcPr>
           <w:p>
@@ -5124,7 +5238,7 @@
         <w:tc>
           <w:tcPr>
             <w:tcW w:w="874" w:type="dxa"/>
-            <w:shd w:val="clear" w:color="auto" w:fill="000000" w:themeFill="text1"/>
+            <w:shd w:val="clear" w:color="auto" w:fill="auto"/>
             <w:vAlign w:val="center"/>
           </w:tcPr>
           <w:p>
@@ -5135,6 +5249,7 @@
                 <w:szCs w:val="20"/>
               </w:rPr>
             </w:pPr>
+            <w:proofErr w:type="spellStart"/>
             <w:r>
               <w:rPr>
                 <w:rFonts w:asciiTheme="minorHAnsi" w:hAnsiTheme="minorHAnsi"/>
@@ -5142,12 +5257,13 @@
               </w:rPr>
               <w:t>Weightage</w:t>
             </w:r>
+            <w:proofErr w:type="spellEnd"/>
           </w:p>
         </w:tc>
         <w:tc>
           <w:tcPr>
             <w:tcW w:w="1466" w:type="dxa"/>
-            <w:shd w:val="clear" w:color="auto" w:fill="000000" w:themeFill="text1"/>
+            <w:shd w:val="clear" w:color="auto" w:fill="auto"/>
             <w:vAlign w:val="center"/>
           </w:tcPr>
           <w:p>
@@ -5201,7 +5317,7 @@
         <w:tc>
           <w:tcPr>
             <w:tcW w:w="1260" w:type="dxa"/>
-            <w:shd w:val="clear" w:color="auto" w:fill="000000" w:themeFill="text1"/>
+            <w:shd w:val="clear" w:color="auto" w:fill="auto"/>
             <w:vAlign w:val="center"/>
           </w:tcPr>
           <w:p>
@@ -5236,7 +5352,7 @@
         <w:tc>
           <w:tcPr>
             <w:tcW w:w="1712" w:type="dxa"/>
-            <w:shd w:val="clear" w:color="auto" w:fill="D9D9D9" w:themeFill="background1" w:themeFillShade="D9"/>
+            <w:shd w:val="clear" w:color="auto" w:fill="auto"/>
             <w:vAlign w:val="center"/>
           </w:tcPr>
           <w:p>
@@ -5260,6 +5376,7 @@
         <w:tc>
           <w:tcPr>
             <w:tcW w:w="4228" w:type="dxa"/>
+            <w:shd w:val="clear" w:color="auto" w:fill="auto"/>
           </w:tcPr>
           <w:p>
             <w:pPr>
@@ -5298,14 +5415,30 @@
                 <w:rFonts w:asciiTheme="minorHAnsi" w:hAnsiTheme="minorHAnsi"/>
                 <w:szCs w:val="20"/>
               </w:rPr>
-              <w:t>Best practices / Kaizens followed</w:t>
+              <w:t xml:space="preserve">Best practices / </w:t>
+            </w:r>
+            <w:proofErr w:type="spellStart"/>
+            <w:r>
+              <w:rPr>
+                <w:rFonts w:asciiTheme="minorHAnsi" w:hAnsiTheme="minorHAnsi"/>
+                <w:szCs w:val="20"/>
+              </w:rPr>
+              <w:t>Kaizens</w:t>
+            </w:r>
+            <w:proofErr w:type="spellEnd"/>
+            <w:r>
+              <w:rPr>
+                <w:rFonts w:asciiTheme="minorHAnsi" w:hAnsiTheme="minorHAnsi"/>
+                <w:szCs w:val="20"/>
+              </w:rPr>
+              <w:t xml:space="preserve"> followed</w:t>
             </w:r>
           </w:p>
         </w:tc>
         <w:tc>
           <w:tcPr>
             <w:tcW w:w="874" w:type="dxa"/>
-            <w:shd w:val="clear" w:color="auto" w:fill="000000" w:themeFill="text1"/>
+            <w:shd w:val="clear" w:color="auto" w:fill="auto"/>
             <w:vAlign w:val="center"/>
           </w:tcPr>
           <w:p>
@@ -5346,7 +5479,7 @@
         <w:tc>
           <w:tcPr>
             <w:tcW w:w="1466" w:type="dxa"/>
-            <w:shd w:val="clear" w:color="auto" w:fill="FFFF00"/>
+            <w:shd w:val="clear" w:color="auto" w:fill="auto"/>
             <w:vAlign w:val="center"/>
           </w:tcPr>
           <w:p>
@@ -5362,7 +5495,7 @@
         <w:tc>
           <w:tcPr>
             <w:tcW w:w="1260" w:type="dxa"/>
-            <w:shd w:val="clear" w:color="auto" w:fill="FFC000"/>
+            <w:shd w:val="clear" w:color="auto" w:fill="auto"/>
             <w:vAlign w:val="center"/>
           </w:tcPr>
           <w:p>
@@ -5381,7 +5514,7 @@
         <w:tc>
           <w:tcPr>
             <w:tcW w:w="1712" w:type="dxa"/>
-            <w:shd w:val="clear" w:color="auto" w:fill="D9D9D9" w:themeFill="background1" w:themeFillShade="D9"/>
+            <w:shd w:val="clear" w:color="auto" w:fill="auto"/>
             <w:vAlign w:val="center"/>
           </w:tcPr>
           <w:p>
@@ -5405,6 +5538,7 @@
         <w:tc>
           <w:tcPr>
             <w:tcW w:w="4228" w:type="dxa"/>
+            <w:shd w:val="clear" w:color="auto" w:fill="auto"/>
           </w:tcPr>
           <w:p>
             <w:pPr>
@@ -5450,7 +5584,7 @@
         <w:tc>
           <w:tcPr>
             <w:tcW w:w="874" w:type="dxa"/>
-            <w:shd w:val="clear" w:color="auto" w:fill="000000" w:themeFill="text1"/>
+            <w:shd w:val="clear" w:color="auto" w:fill="auto"/>
             <w:vAlign w:val="center"/>
           </w:tcPr>
           <w:p>
@@ -5491,7 +5625,7 @@
         <w:tc>
           <w:tcPr>
             <w:tcW w:w="1466" w:type="dxa"/>
-            <w:shd w:val="clear" w:color="auto" w:fill="FFFF00"/>
+            <w:shd w:val="clear" w:color="auto" w:fill="auto"/>
             <w:vAlign w:val="center"/>
           </w:tcPr>
           <w:p>
@@ -5507,7 +5641,7 @@
         <w:tc>
           <w:tcPr>
             <w:tcW w:w="1260" w:type="dxa"/>
-            <w:shd w:val="clear" w:color="auto" w:fill="FFC000"/>
+            <w:shd w:val="clear" w:color="auto" w:fill="auto"/>
             <w:vAlign w:val="center"/>
           </w:tcPr>
           <w:p>
@@ -5527,7 +5661,7 @@
         <w:tc>
           <w:tcPr>
             <w:tcW w:w="1712" w:type="dxa"/>
-            <w:shd w:val="clear" w:color="auto" w:fill="D9D9D9" w:themeFill="background1" w:themeFillShade="D9"/>
+            <w:shd w:val="clear" w:color="auto" w:fill="auto"/>
             <w:vAlign w:val="center"/>
           </w:tcPr>
           <w:p>
@@ -5551,6 +5685,7 @@
         <w:tc>
           <w:tcPr>
             <w:tcW w:w="4228" w:type="dxa"/>
+            <w:shd w:val="clear" w:color="auto" w:fill="auto"/>
           </w:tcPr>
           <w:p>
             <w:pPr>
@@ -5596,7 +5731,7 @@
         <w:tc>
           <w:tcPr>
             <w:tcW w:w="874" w:type="dxa"/>
-            <w:shd w:val="clear" w:color="auto" w:fill="000000" w:themeFill="text1"/>
+            <w:shd w:val="clear" w:color="auto" w:fill="auto"/>
             <w:vAlign w:val="center"/>
           </w:tcPr>
           <w:p>
@@ -5629,7 +5764,7 @@
         <w:tc>
           <w:tcPr>
             <w:tcW w:w="1466" w:type="dxa"/>
-            <w:shd w:val="clear" w:color="auto" w:fill="FFFF00"/>
+            <w:shd w:val="clear" w:color="auto" w:fill="auto"/>
             <w:vAlign w:val="center"/>
           </w:tcPr>
           <w:p>
@@ -5645,7 +5780,7 @@
         <w:tc>
           <w:tcPr>
             <w:tcW w:w="1260" w:type="dxa"/>
-            <w:shd w:val="clear" w:color="auto" w:fill="FFC000"/>
+            <w:shd w:val="clear" w:color="auto" w:fill="auto"/>
             <w:vAlign w:val="center"/>
           </w:tcPr>
           <w:p>
@@ -5664,7 +5799,7 @@
         <w:tc>
           <w:tcPr>
             <w:tcW w:w="1712" w:type="dxa"/>
-            <w:shd w:val="clear" w:color="auto" w:fill="D9D9D9" w:themeFill="background1" w:themeFillShade="D9"/>
+            <w:shd w:val="clear" w:color="auto" w:fill="auto"/>
             <w:vAlign w:val="center"/>
           </w:tcPr>
           <w:p>
@@ -5688,6 +5823,7 @@
         <w:tc>
           <w:tcPr>
             <w:tcW w:w="4228" w:type="dxa"/>
+            <w:shd w:val="clear" w:color="auto" w:fill="auto"/>
           </w:tcPr>
           <w:p>
             <w:pPr>
@@ -5733,7 +5869,7 @@
         <w:tc>
           <w:tcPr>
             <w:tcW w:w="874" w:type="dxa"/>
-            <w:shd w:val="clear" w:color="auto" w:fill="000000" w:themeFill="text1"/>
+            <w:shd w:val="clear" w:color="auto" w:fill="auto"/>
             <w:vAlign w:val="center"/>
           </w:tcPr>
           <w:p>
@@ -5766,7 +5902,7 @@
         <w:tc>
           <w:tcPr>
             <w:tcW w:w="1466" w:type="dxa"/>
-            <w:shd w:val="clear" w:color="auto" w:fill="FFFF00"/>
+            <w:shd w:val="clear" w:color="auto" w:fill="auto"/>
             <w:vAlign w:val="center"/>
           </w:tcPr>
           <w:p>
@@ -5782,7 +5918,7 @@
         <w:tc>
           <w:tcPr>
             <w:tcW w:w="1260" w:type="dxa"/>
-            <w:shd w:val="clear" w:color="auto" w:fill="FFC000"/>
+            <w:shd w:val="clear" w:color="auto" w:fill="auto"/>
             <w:vAlign w:val="center"/>
           </w:tcPr>
           <w:p>
@@ -5801,7 +5937,7 @@
         <w:tc>
           <w:tcPr>
             <w:tcW w:w="1712" w:type="dxa"/>
-            <w:shd w:val="clear" w:color="auto" w:fill="D9D9D9" w:themeFill="background1" w:themeFillShade="D9"/>
+            <w:shd w:val="clear" w:color="auto" w:fill="auto"/>
             <w:vAlign w:val="center"/>
           </w:tcPr>
           <w:p>
@@ -5825,6 +5961,7 @@
         <w:tc>
           <w:tcPr>
             <w:tcW w:w="4228" w:type="dxa"/>
+            <w:shd w:val="clear" w:color="auto" w:fill="auto"/>
           </w:tcPr>
           <w:p>
             <w:pPr>
@@ -5870,7 +6007,7 @@
         <w:tc>
           <w:tcPr>
             <w:tcW w:w="874" w:type="dxa"/>
-            <w:shd w:val="clear" w:color="auto" w:fill="000000" w:themeFill="text1"/>
+            <w:shd w:val="clear" w:color="auto" w:fill="auto"/>
             <w:vAlign w:val="center"/>
           </w:tcPr>
           <w:p>
@@ -5895,7 +6032,7 @@
         <w:tc>
           <w:tcPr>
             <w:tcW w:w="1466" w:type="dxa"/>
-            <w:shd w:val="clear" w:color="auto" w:fill="FFFF00"/>
+            <w:shd w:val="clear" w:color="auto" w:fill="auto"/>
             <w:vAlign w:val="center"/>
           </w:tcPr>
           <w:p>
@@ -5911,7 +6048,7 @@
         <w:tc>
           <w:tcPr>
             <w:tcW w:w="1260" w:type="dxa"/>
-            <w:shd w:val="clear" w:color="auto" w:fill="FFC000"/>
+            <w:shd w:val="clear" w:color="auto" w:fill="auto"/>
             <w:vAlign w:val="center"/>
           </w:tcPr>
           <w:p>
@@ -5930,7 +6067,7 @@
         <w:tc>
           <w:tcPr>
             <w:tcW w:w="1712" w:type="dxa"/>
-            <w:shd w:val="clear" w:color="auto" w:fill="D9D9D9" w:themeFill="background1" w:themeFillShade="D9"/>
+            <w:shd w:val="clear" w:color="auto" w:fill="auto"/>
             <w:vAlign w:val="center"/>
           </w:tcPr>
           <w:p>
@@ -5962,6 +6099,7 @@
         <w:tc>
           <w:tcPr>
             <w:tcW w:w="4228" w:type="dxa"/>
+            <w:shd w:val="clear" w:color="auto" w:fill="auto"/>
           </w:tcPr>
           <w:p>
             <w:pPr>
@@ -6007,7 +6145,7 @@
         <w:tc>
           <w:tcPr>
             <w:tcW w:w="874" w:type="dxa"/>
-            <w:shd w:val="clear" w:color="auto" w:fill="000000" w:themeFill="text1"/>
+            <w:shd w:val="clear" w:color="auto" w:fill="auto"/>
             <w:vAlign w:val="center"/>
           </w:tcPr>
           <w:p>
@@ -6032,7 +6170,7 @@
         <w:tc>
           <w:tcPr>
             <w:tcW w:w="1466" w:type="dxa"/>
-            <w:shd w:val="clear" w:color="auto" w:fill="FFFF00"/>
+            <w:shd w:val="clear" w:color="auto" w:fill="auto"/>
             <w:vAlign w:val="center"/>
           </w:tcPr>
           <w:p>
@@ -6048,7 +6186,7 @@
         <w:tc>
           <w:tcPr>
             <w:tcW w:w="1260" w:type="dxa"/>
-            <w:shd w:val="clear" w:color="auto" w:fill="FFC000"/>
+            <w:shd w:val="clear" w:color="auto" w:fill="auto"/>
             <w:vAlign w:val="center"/>
           </w:tcPr>
           <w:p>
@@ -6068,7 +6206,7 @@
           <w:tcPr>
             <w:tcW w:w="8280" w:type="dxa"/>
             <w:gridSpan w:val="4"/>
-            <w:shd w:val="clear" w:color="auto" w:fill="000000" w:themeFill="text1"/>
+            <w:shd w:val="clear" w:color="auto" w:fill="auto"/>
           </w:tcPr>
           <w:p>
             <w:pPr>
@@ -6137,7 +6275,7 @@
         <w:tc>
           <w:tcPr>
             <w:tcW w:w="1260" w:type="dxa"/>
-            <w:shd w:val="clear" w:color="auto" w:fill="FFC000"/>
+            <w:shd w:val="clear" w:color="auto" w:fill="auto"/>
             <w:vAlign w:val="center"/>
           </w:tcPr>
           <w:p>
@@ -6313,7 +6451,7 @@
         <w:tc>
           <w:tcPr>
             <w:tcW w:w="540" w:type="dxa"/>
-            <w:shd w:val="clear" w:color="auto" w:fill="D9D9D9"/>
+            <w:shd w:val="clear" w:color="auto" w:fill="auto"/>
             <w:vAlign w:val="center"/>
           </w:tcPr>
           <w:p>
@@ -6336,7 +6474,7 @@
         <w:tc>
           <w:tcPr>
             <w:tcW w:w="4230" w:type="dxa"/>
-            <w:shd w:val="clear" w:color="auto" w:fill="D9D9D9"/>
+            <w:shd w:val="clear" w:color="auto" w:fill="auto"/>
             <w:vAlign w:val="center"/>
           </w:tcPr>
           <w:p>
@@ -6359,7 +6497,7 @@
         <w:tc>
           <w:tcPr>
             <w:tcW w:w="940" w:type="dxa"/>
-            <w:shd w:val="clear" w:color="auto" w:fill="D9D9D9"/>
+            <w:shd w:val="clear" w:color="auto" w:fill="auto"/>
             <w:textDirection w:val="btLr"/>
             <w:vAlign w:val="center"/>
           </w:tcPr>
@@ -6384,7 +6522,7 @@
         <w:tc>
           <w:tcPr>
             <w:tcW w:w="950" w:type="dxa"/>
-            <w:shd w:val="clear" w:color="auto" w:fill="D9D9D9"/>
+            <w:shd w:val="clear" w:color="auto" w:fill="auto"/>
             <w:textDirection w:val="btLr"/>
             <w:vAlign w:val="center"/>
           </w:tcPr>
@@ -6409,7 +6547,7 @@
         <w:tc>
           <w:tcPr>
             <w:tcW w:w="900" w:type="dxa"/>
-            <w:shd w:val="clear" w:color="auto" w:fill="D9D9D9"/>
+            <w:shd w:val="clear" w:color="auto" w:fill="auto"/>
             <w:textDirection w:val="btLr"/>
             <w:vAlign w:val="center"/>
           </w:tcPr>
@@ -6434,7 +6572,7 @@
         <w:tc>
           <w:tcPr>
             <w:tcW w:w="1080" w:type="dxa"/>
-            <w:shd w:val="clear" w:color="auto" w:fill="D9D9D9"/>
+            <w:shd w:val="clear" w:color="auto" w:fill="auto"/>
             <w:textDirection w:val="btLr"/>
             <w:vAlign w:val="center"/>
           </w:tcPr>
@@ -6447,12 +6585,21 @@
                 <w:szCs w:val="20"/>
               </w:rPr>
             </w:pPr>
-            <w:r>
-              <w:rPr>
-                <w:b/>
-                <w:szCs w:val="20"/>
-              </w:rPr>
-              <w:t>Auditee Response to observation (Agreed</w:t>
+            <w:proofErr w:type="spellStart"/>
+            <w:r>
+              <w:rPr>
+                <w:b/>
+                <w:szCs w:val="20"/>
+              </w:rPr>
+              <w:t>Auditee</w:t>
+            </w:r>
+            <w:proofErr w:type="spellEnd"/>
+            <w:r>
+              <w:rPr>
+                <w:b/>
+                <w:szCs w:val="20"/>
+              </w:rPr>
+              <w:t xml:space="preserve"> Response to observation (Agreed</w:t>
             </w:r>
             <w:r>
               <w:rPr>
@@ -6487,7 +6634,7 @@
         <w:tc>
           <w:tcPr>
             <w:tcW w:w="810" w:type="dxa"/>
-            <w:shd w:val="clear" w:color="auto" w:fill="D9D9D9"/>
+            <w:shd w:val="clear" w:color="auto" w:fill="auto"/>
             <w:textDirection w:val="btLr"/>
             <w:vAlign w:val="center"/>
           </w:tcPr>
@@ -6554,7 +6701,7 @@
         <w:tc>
           <w:tcPr>
             <w:tcW w:w="810" w:type="dxa"/>
-            <w:shd w:val="clear" w:color="auto" w:fill="D9D9D9"/>
+            <w:shd w:val="clear" w:color="auto" w:fill="auto"/>
             <w:textDirection w:val="btLr"/>
             <w:vAlign w:val="center"/>
           </w:tcPr>
@@ -6584,6 +6731,7 @@
         <w:tc>
           <w:tcPr>
             <w:tcW w:w="540" w:type="dxa"/>
+            <w:shd w:val="clear" w:color="auto" w:fill="auto"/>
             <w:vAlign w:val="center"/>
           </w:tcPr>
           <w:p>
@@ -6604,7 +6752,7 @@
         <w:tc>
           <w:tcPr>
             <w:tcW w:w="4230" w:type="dxa"/>
-            <w:shd w:val="clear" w:color="auto" w:fill="548DD4" w:themeFill="text2" w:themeFillTint="99"/>
+            <w:shd w:val="clear" w:color="auto" w:fill="auto"/>
             <w:vAlign w:val="center"/>
           </w:tcPr>
           <w:p>
@@ -6619,7 +6767,7 @@
         <w:tc>
           <w:tcPr>
             <w:tcW w:w="940" w:type="dxa"/>
-            <w:shd w:val="clear" w:color="auto" w:fill="548DD4" w:themeFill="text2" w:themeFillTint="99"/>
+            <w:shd w:val="clear" w:color="auto" w:fill="auto"/>
             <w:vAlign w:val="center"/>
           </w:tcPr>
           <w:p>
@@ -6636,7 +6784,7 @@
         <w:tc>
           <w:tcPr>
             <w:tcW w:w="950" w:type="dxa"/>
-            <w:shd w:val="clear" w:color="auto" w:fill="548DD4" w:themeFill="text2" w:themeFillTint="99"/>
+            <w:shd w:val="clear" w:color="auto" w:fill="auto"/>
             <w:vAlign w:val="center"/>
           </w:tcPr>
           <w:p>
@@ -6652,7 +6800,7 @@
         <w:tc>
           <w:tcPr>
             <w:tcW w:w="900" w:type="dxa"/>
-            <w:shd w:val="clear" w:color="auto" w:fill="76923C" w:themeFill="accent3" w:themeFillShade="BF"/>
+            <w:shd w:val="clear" w:color="auto" w:fill="auto"/>
           </w:tcPr>
           <w:p>
             <w:pPr>
@@ -6667,7 +6815,7 @@
         <w:tc>
           <w:tcPr>
             <w:tcW w:w="1080" w:type="dxa"/>
-            <w:shd w:val="clear" w:color="auto" w:fill="548DD4" w:themeFill="text2" w:themeFillTint="99"/>
+            <w:shd w:val="clear" w:color="auto" w:fill="auto"/>
             <w:vAlign w:val="center"/>
           </w:tcPr>
           <w:p>
@@ -6683,7 +6831,7 @@
         <w:tc>
           <w:tcPr>
             <w:tcW w:w="810" w:type="dxa"/>
-            <w:shd w:val="clear" w:color="auto" w:fill="76923C" w:themeFill="accent3" w:themeFillShade="BF"/>
+            <w:shd w:val="clear" w:color="auto" w:fill="auto"/>
           </w:tcPr>
           <w:p>
             <w:pPr>
@@ -6698,7 +6846,7 @@
         <w:tc>
           <w:tcPr>
             <w:tcW w:w="810" w:type="dxa"/>
-            <w:shd w:val="clear" w:color="auto" w:fill="548DD4" w:themeFill="text2" w:themeFillTint="99"/>
+            <w:shd w:val="clear" w:color="auto" w:fill="auto"/>
           </w:tcPr>
           <w:p>
             <w:pPr>
@@ -6718,6 +6866,7 @@
         <w:tc>
           <w:tcPr>
             <w:tcW w:w="540" w:type="dxa"/>
+            <w:shd w:val="clear" w:color="auto" w:fill="auto"/>
             <w:vAlign w:val="center"/>
           </w:tcPr>
           <w:p>
@@ -6738,7 +6887,7 @@
         <w:tc>
           <w:tcPr>
             <w:tcW w:w="4230" w:type="dxa"/>
-            <w:shd w:val="clear" w:color="auto" w:fill="548DD4" w:themeFill="text2" w:themeFillTint="99"/>
+            <w:shd w:val="clear" w:color="auto" w:fill="auto"/>
             <w:vAlign w:val="center"/>
           </w:tcPr>
           <w:p>
@@ -6754,7 +6903,7 @@
         <w:tc>
           <w:tcPr>
             <w:tcW w:w="940" w:type="dxa"/>
-            <w:shd w:val="clear" w:color="auto" w:fill="548DD4" w:themeFill="text2" w:themeFillTint="99"/>
+            <w:shd w:val="clear" w:color="auto" w:fill="auto"/>
             <w:vAlign w:val="center"/>
           </w:tcPr>
           <w:p>
@@ -6771,7 +6920,7 @@
         <w:tc>
           <w:tcPr>
             <w:tcW w:w="950" w:type="dxa"/>
-            <w:shd w:val="clear" w:color="auto" w:fill="548DD4" w:themeFill="text2" w:themeFillTint="99"/>
+            <w:shd w:val="clear" w:color="auto" w:fill="auto"/>
             <w:vAlign w:val="center"/>
           </w:tcPr>
           <w:p>
@@ -6787,7 +6936,7 @@
         <w:tc>
           <w:tcPr>
             <w:tcW w:w="900" w:type="dxa"/>
-            <w:shd w:val="clear" w:color="auto" w:fill="76923C" w:themeFill="accent3" w:themeFillShade="BF"/>
+            <w:shd w:val="clear" w:color="auto" w:fill="auto"/>
           </w:tcPr>
           <w:p>
             <w:pPr>
@@ -6802,7 +6951,7 @@
         <w:tc>
           <w:tcPr>
             <w:tcW w:w="1080" w:type="dxa"/>
-            <w:shd w:val="clear" w:color="auto" w:fill="548DD4" w:themeFill="text2" w:themeFillTint="99"/>
+            <w:shd w:val="clear" w:color="auto" w:fill="auto"/>
             <w:vAlign w:val="center"/>
           </w:tcPr>
           <w:p>
@@ -6818,7 +6967,7 @@
         <w:tc>
           <w:tcPr>
             <w:tcW w:w="810" w:type="dxa"/>
-            <w:shd w:val="clear" w:color="auto" w:fill="76923C" w:themeFill="accent3" w:themeFillShade="BF"/>
+            <w:shd w:val="clear" w:color="auto" w:fill="auto"/>
           </w:tcPr>
           <w:p>
             <w:pPr>
@@ -6833,7 +6982,7 @@
         <w:tc>
           <w:tcPr>
             <w:tcW w:w="810" w:type="dxa"/>
-            <w:shd w:val="clear" w:color="auto" w:fill="548DD4" w:themeFill="text2" w:themeFillTint="99"/>
+            <w:shd w:val="clear" w:color="auto" w:fill="auto"/>
           </w:tcPr>
           <w:p>
             <w:pPr>
@@ -6853,6 +7002,7 @@
         <w:tc>
           <w:tcPr>
             <w:tcW w:w="540" w:type="dxa"/>
+            <w:shd w:val="clear" w:color="auto" w:fill="auto"/>
             <w:vAlign w:val="center"/>
           </w:tcPr>
           <w:p>
@@ -6873,7 +7023,7 @@
         <w:tc>
           <w:tcPr>
             <w:tcW w:w="4230" w:type="dxa"/>
-            <w:shd w:val="clear" w:color="auto" w:fill="548DD4" w:themeFill="text2" w:themeFillTint="99"/>
+            <w:shd w:val="clear" w:color="auto" w:fill="auto"/>
             <w:vAlign w:val="center"/>
           </w:tcPr>
           <w:p>
@@ -6889,7 +7039,7 @@
         <w:tc>
           <w:tcPr>
             <w:tcW w:w="940" w:type="dxa"/>
-            <w:shd w:val="clear" w:color="auto" w:fill="548DD4" w:themeFill="text2" w:themeFillTint="99"/>
+            <w:shd w:val="clear" w:color="auto" w:fill="auto"/>
             <w:vAlign w:val="center"/>
           </w:tcPr>
           <w:p>
@@ -6906,7 +7056,7 @@
         <w:tc>
           <w:tcPr>
             <w:tcW w:w="950" w:type="dxa"/>
-            <w:shd w:val="clear" w:color="auto" w:fill="548DD4" w:themeFill="text2" w:themeFillTint="99"/>
+            <w:shd w:val="clear" w:color="auto" w:fill="auto"/>
             <w:vAlign w:val="center"/>
           </w:tcPr>
           <w:p>
@@ -6922,7 +7072,7 @@
         <w:tc>
           <w:tcPr>
             <w:tcW w:w="900" w:type="dxa"/>
-            <w:shd w:val="clear" w:color="auto" w:fill="76923C" w:themeFill="accent3" w:themeFillShade="BF"/>
+            <w:shd w:val="clear" w:color="auto" w:fill="auto"/>
           </w:tcPr>
           <w:p>
             <w:pPr>
@@ -6937,7 +7087,7 @@
         <w:tc>
           <w:tcPr>
             <w:tcW w:w="1080" w:type="dxa"/>
-            <w:shd w:val="clear" w:color="auto" w:fill="548DD4" w:themeFill="text2" w:themeFillTint="99"/>
+            <w:shd w:val="clear" w:color="auto" w:fill="auto"/>
             <w:vAlign w:val="center"/>
           </w:tcPr>
           <w:p>
@@ -6953,7 +7103,7 @@
         <w:tc>
           <w:tcPr>
             <w:tcW w:w="810" w:type="dxa"/>
-            <w:shd w:val="clear" w:color="auto" w:fill="76923C" w:themeFill="accent3" w:themeFillShade="BF"/>
+            <w:shd w:val="clear" w:color="auto" w:fill="auto"/>
           </w:tcPr>
           <w:p>
             <w:pPr>
@@ -6968,7 +7118,7 @@
         <w:tc>
           <w:tcPr>
             <w:tcW w:w="810" w:type="dxa"/>
-            <w:shd w:val="clear" w:color="auto" w:fill="548DD4" w:themeFill="text2" w:themeFillTint="99"/>
+            <w:shd w:val="clear" w:color="auto" w:fill="auto"/>
           </w:tcPr>
           <w:p>
             <w:pPr>
@@ -6988,6 +7138,7 @@
         <w:tc>
           <w:tcPr>
             <w:tcW w:w="540" w:type="dxa"/>
+            <w:shd w:val="clear" w:color="auto" w:fill="auto"/>
             <w:vAlign w:val="center"/>
           </w:tcPr>
           <w:p>
@@ -7008,7 +7159,7 @@
         <w:tc>
           <w:tcPr>
             <w:tcW w:w="4230" w:type="dxa"/>
-            <w:shd w:val="clear" w:color="auto" w:fill="548DD4" w:themeFill="text2" w:themeFillTint="99"/>
+            <w:shd w:val="clear" w:color="auto" w:fill="auto"/>
             <w:vAlign w:val="center"/>
           </w:tcPr>
           <w:p>
@@ -7024,7 +7175,7 @@
         <w:tc>
           <w:tcPr>
             <w:tcW w:w="940" w:type="dxa"/>
-            <w:shd w:val="clear" w:color="auto" w:fill="548DD4" w:themeFill="text2" w:themeFillTint="99"/>
+            <w:shd w:val="clear" w:color="auto" w:fill="auto"/>
             <w:vAlign w:val="center"/>
           </w:tcPr>
           <w:p>
@@ -7041,7 +7192,7 @@
         <w:tc>
           <w:tcPr>
             <w:tcW w:w="950" w:type="dxa"/>
-            <w:shd w:val="clear" w:color="auto" w:fill="548DD4" w:themeFill="text2" w:themeFillTint="99"/>
+            <w:shd w:val="clear" w:color="auto" w:fill="auto"/>
             <w:vAlign w:val="center"/>
           </w:tcPr>
           <w:p>
@@ -7057,7 +7208,7 @@
         <w:tc>
           <w:tcPr>
             <w:tcW w:w="900" w:type="dxa"/>
-            <w:shd w:val="clear" w:color="auto" w:fill="76923C" w:themeFill="accent3" w:themeFillShade="BF"/>
+            <w:shd w:val="clear" w:color="auto" w:fill="auto"/>
           </w:tcPr>
           <w:p>
             <w:pPr>
@@ -7072,7 +7223,7 @@
         <w:tc>
           <w:tcPr>
             <w:tcW w:w="1080" w:type="dxa"/>
-            <w:shd w:val="clear" w:color="auto" w:fill="548DD4" w:themeFill="text2" w:themeFillTint="99"/>
+            <w:shd w:val="clear" w:color="auto" w:fill="auto"/>
             <w:vAlign w:val="center"/>
           </w:tcPr>
           <w:p>
@@ -7088,7 +7239,7 @@
         <w:tc>
           <w:tcPr>
             <w:tcW w:w="810" w:type="dxa"/>
-            <w:shd w:val="clear" w:color="auto" w:fill="76923C" w:themeFill="accent3" w:themeFillShade="BF"/>
+            <w:shd w:val="clear" w:color="auto" w:fill="auto"/>
           </w:tcPr>
           <w:p>
             <w:pPr>
@@ -7103,7 +7254,7 @@
         <w:tc>
           <w:tcPr>
             <w:tcW w:w="810" w:type="dxa"/>
-            <w:shd w:val="clear" w:color="auto" w:fill="548DD4" w:themeFill="text2" w:themeFillTint="99"/>
+            <w:shd w:val="clear" w:color="auto" w:fill="auto"/>
           </w:tcPr>
           <w:p>
             <w:pPr>
@@ -7363,7 +7514,7 @@
             <w:tcW w:w="4500" w:type="dxa"/>
             <w:gridSpan w:val="4"/>
             <w:vMerge w:val="restart"/>
-            <w:shd w:val="clear" w:color="auto" w:fill="D9D9D9"/>
+            <w:shd w:val="clear" w:color="auto" w:fill="auto"/>
             <w:vAlign w:val="center"/>
           </w:tcPr>
           <w:p>
@@ -7387,7 +7538,7 @@
           <w:tcPr>
             <w:tcW w:w="1590" w:type="dxa"/>
             <w:gridSpan w:val="3"/>
-            <w:shd w:val="clear" w:color="auto" w:fill="D9D9D9"/>
+            <w:shd w:val="clear" w:color="auto" w:fill="auto"/>
             <w:vAlign w:val="center"/>
           </w:tcPr>
           <w:p>
@@ -7410,7 +7561,7 @@
         <w:tc>
           <w:tcPr>
             <w:tcW w:w="870" w:type="dxa"/>
-            <w:shd w:val="clear" w:color="auto" w:fill="FFC000"/>
+            <w:shd w:val="clear" w:color="auto" w:fill="auto"/>
             <w:vAlign w:val="center"/>
           </w:tcPr>
           <w:p>
@@ -7435,7 +7586,7 @@
           <w:tcPr>
             <w:tcW w:w="870" w:type="dxa"/>
             <w:gridSpan w:val="2"/>
-            <w:shd w:val="clear" w:color="auto" w:fill="FFC000"/>
+            <w:shd w:val="clear" w:color="auto" w:fill="auto"/>
             <w:vAlign w:val="center"/>
           </w:tcPr>
           <w:p>
@@ -7460,7 +7611,7 @@
           <w:tcPr>
             <w:tcW w:w="870" w:type="dxa"/>
             <w:gridSpan w:val="2"/>
-            <w:shd w:val="clear" w:color="auto" w:fill="FFC000"/>
+            <w:shd w:val="clear" w:color="auto" w:fill="auto"/>
             <w:vAlign w:val="center"/>
           </w:tcPr>
           <w:p>
@@ -7485,7 +7636,7 @@
           <w:tcPr>
             <w:tcW w:w="870" w:type="dxa"/>
             <w:gridSpan w:val="3"/>
-            <w:shd w:val="clear" w:color="auto" w:fill="FFC000"/>
+            <w:shd w:val="clear" w:color="auto" w:fill="auto"/>
             <w:vAlign w:val="center"/>
           </w:tcPr>
           <w:p>
@@ -7509,7 +7660,7 @@
         <w:tc>
           <w:tcPr>
             <w:tcW w:w="778" w:type="dxa"/>
-            <w:shd w:val="clear" w:color="auto" w:fill="FFC000"/>
+            <w:shd w:val="clear" w:color="auto" w:fill="auto"/>
             <w:vAlign w:val="center"/>
           </w:tcPr>
           <w:p>
@@ -7537,7 +7688,7 @@
             <w:tcW w:w="4500" w:type="dxa"/>
             <w:gridSpan w:val="4"/>
             <w:vMerge/>
-            <w:shd w:val="clear" w:color="auto" w:fill="D9D9D9"/>
+            <w:shd w:val="clear" w:color="auto" w:fill="auto"/>
             <w:vAlign w:val="center"/>
           </w:tcPr>
           <w:p>
@@ -7555,7 +7706,7 @@
             <w:tcW w:w="1590" w:type="dxa"/>
             <w:gridSpan w:val="3"/>
             <w:vMerge w:val="restart"/>
-            <w:shd w:val="clear" w:color="auto" w:fill="D9D9D9"/>
+            <w:shd w:val="clear" w:color="auto" w:fill="auto"/>
             <w:vAlign w:val="center"/>
           </w:tcPr>
           <w:p>
@@ -7579,7 +7730,7 @@
           <w:tcPr>
             <w:tcW w:w="1480" w:type="dxa"/>
             <w:gridSpan w:val="2"/>
-            <w:shd w:val="clear" w:color="auto" w:fill="D9D9D9"/>
+            <w:shd w:val="clear" w:color="auto" w:fill="auto"/>
             <w:vAlign w:val="center"/>
           </w:tcPr>
           <w:p>
@@ -7604,7 +7755,7 @@
           <w:tcPr>
             <w:tcW w:w="1480" w:type="dxa"/>
             <w:gridSpan w:val="5"/>
-            <w:shd w:val="clear" w:color="auto" w:fill="D9D9D9"/>
+            <w:shd w:val="clear" w:color="auto" w:fill="auto"/>
             <w:vAlign w:val="center"/>
           </w:tcPr>
           <w:p>
@@ -7629,7 +7780,7 @@
           <w:tcPr>
             <w:tcW w:w="1298" w:type="dxa"/>
             <w:gridSpan w:val="2"/>
-            <w:shd w:val="clear" w:color="auto" w:fill="D9D9D9"/>
+            <w:shd w:val="clear" w:color="auto" w:fill="auto"/>
             <w:vAlign w:val="center"/>
           </w:tcPr>
           <w:p>
@@ -7660,7 +7811,7 @@
             <w:tcBorders>
               <w:bottom w:val="single" w:sz="4" w:space="0" w:color="auto"/>
             </w:tcBorders>
-            <w:shd w:val="clear" w:color="auto" w:fill="D9D9D9"/>
+            <w:shd w:val="clear" w:color="auto" w:fill="auto"/>
             <w:vAlign w:val="center"/>
           </w:tcPr>
           <w:p>
@@ -7681,7 +7832,7 @@
             <w:tcBorders>
               <w:bottom w:val="single" w:sz="4" w:space="0" w:color="auto"/>
             </w:tcBorders>
-            <w:shd w:val="clear" w:color="auto" w:fill="D9D9D9"/>
+            <w:shd w:val="clear" w:color="auto" w:fill="auto"/>
             <w:vAlign w:val="center"/>
           </w:tcPr>
           <w:p>
@@ -7701,7 +7852,7 @@
             <w:tcBorders>
               <w:bottom w:val="single" w:sz="4" w:space="0" w:color="auto"/>
             </w:tcBorders>
-            <w:shd w:val="clear" w:color="auto" w:fill="FFC000"/>
+            <w:shd w:val="clear" w:color="auto" w:fill="auto"/>
             <w:vAlign w:val="center"/>
           </w:tcPr>
           <w:p>
@@ -7722,7 +7873,7 @@
             <w:tcBorders>
               <w:bottom w:val="single" w:sz="4" w:space="0" w:color="auto"/>
             </w:tcBorders>
-            <w:shd w:val="clear" w:color="auto" w:fill="FFC000"/>
+            <w:shd w:val="clear" w:color="auto" w:fill="auto"/>
             <w:vAlign w:val="center"/>
           </w:tcPr>
           <w:p>
@@ -7743,7 +7894,7 @@
             <w:tcBorders>
               <w:bottom w:val="single" w:sz="4" w:space="0" w:color="auto"/>
             </w:tcBorders>
-            <w:shd w:val="clear" w:color="auto" w:fill="FFC000"/>
+            <w:shd w:val="clear" w:color="auto" w:fill="auto"/>
             <w:vAlign w:val="center"/>
           </w:tcPr>
           <w:p>
@@ -7771,6 +7922,7 @@
               <w:bottom w:val="nil"/>
               <w:right w:val="nil"/>
             </w:tcBorders>
+            <w:shd w:val="clear" w:color="auto" w:fill="auto"/>
           </w:tcPr>
           <w:p>
             <w:pPr>
@@ -7797,7 +7949,7 @@
               <w:bottom w:val="nil"/>
               <w:right w:val="single" w:sz="4" w:space="0" w:color="auto"/>
             </w:tcBorders>
-            <w:shd w:val="clear" w:color="auto" w:fill="FFFF00"/>
+            <w:shd w:val="clear" w:color="auto" w:fill="auto"/>
           </w:tcPr>
           <w:p>
             <w:pPr>
@@ -7835,6 +7987,7 @@
               <w:bottom w:val="single" w:sz="4" w:space="0" w:color="auto"/>
               <w:right w:val="nil"/>
             </w:tcBorders>
+            <w:shd w:val="clear" w:color="auto" w:fill="auto"/>
           </w:tcPr>
           <w:p>
             <w:pPr>
@@ -7856,7 +8009,7 @@
               <w:bottom w:val="single" w:sz="4" w:space="0" w:color="auto"/>
               <w:right w:val="single" w:sz="4" w:space="0" w:color="auto"/>
             </w:tcBorders>
-            <w:shd w:val="clear" w:color="auto" w:fill="FFFF00"/>
+            <w:shd w:val="clear" w:color="auto" w:fill="auto"/>
           </w:tcPr>
           <w:p>
             <w:pPr>
@@ -7917,6 +8070,7 @@
               <w:bottom w:val="single" w:sz="4" w:space="0" w:color="auto"/>
               <w:right w:val="nil"/>
             </w:tcBorders>
+            <w:shd w:val="clear" w:color="auto" w:fill="auto"/>
           </w:tcPr>
           <w:p>
             <w:pPr>
@@ -7938,7 +8092,7 @@
               <w:bottom w:val="single" w:sz="4" w:space="0" w:color="auto"/>
               <w:right w:val="single" w:sz="4" w:space="0" w:color="auto"/>
             </w:tcBorders>
-            <w:shd w:val="clear" w:color="auto" w:fill="FFFF00"/>
+            <w:shd w:val="clear" w:color="auto" w:fill="auto"/>
           </w:tcPr>
           <w:p>
             <w:pPr>
@@ -7966,7 +8120,7 @@
             <w:tcBorders>
               <w:top w:val="single" w:sz="4" w:space="0" w:color="auto"/>
             </w:tcBorders>
-            <w:shd w:val="clear" w:color="auto" w:fill="D9D9D9"/>
+            <w:shd w:val="clear" w:color="auto" w:fill="auto"/>
             <w:vAlign w:val="center"/>
           </w:tcPr>
           <w:p>
@@ -7992,7 +8146,7 @@
             <w:tcBorders>
               <w:top w:val="single" w:sz="4" w:space="0" w:color="auto"/>
             </w:tcBorders>
-            <w:shd w:val="clear" w:color="auto" w:fill="D9D9D9"/>
+            <w:shd w:val="clear" w:color="auto" w:fill="auto"/>
             <w:vAlign w:val="center"/>
           </w:tcPr>
           <w:p>
@@ -8017,7 +8171,7 @@
           <w:tcPr>
             <w:tcW w:w="5265" w:type="dxa"/>
             <w:gridSpan w:val="6"/>
-            <w:shd w:val="clear" w:color="auto" w:fill="FFFF00"/>
+            <w:shd w:val="clear" w:color="auto" w:fill="auto"/>
           </w:tcPr>
           <w:p>
             <w:pPr>
@@ -8064,7 +8218,7 @@
           <w:tcPr>
             <w:tcW w:w="5083" w:type="dxa"/>
             <w:gridSpan w:val="10"/>
-            <w:shd w:val="clear" w:color="auto" w:fill="FFFF00"/>
+            <w:shd w:val="clear" w:color="auto" w:fill="auto"/>
           </w:tcPr>
           <w:p>
             <w:pPr>
@@ -8120,7 +8274,7 @@
           <w:tcPr>
             <w:tcW w:w="10348" w:type="dxa"/>
             <w:gridSpan w:val="16"/>
-            <w:shd w:val="clear" w:color="auto" w:fill="D9D9D9"/>
+            <w:shd w:val="clear" w:color="auto" w:fill="auto"/>
             <w:vAlign w:val="center"/>
           </w:tcPr>
           <w:p>
@@ -8144,7 +8298,7 @@
           <w:tcPr>
             <w:tcW w:w="10348" w:type="dxa"/>
             <w:gridSpan w:val="16"/>
-            <w:shd w:val="clear" w:color="auto" w:fill="FFFF00"/>
+            <w:shd w:val="clear" w:color="auto" w:fill="auto"/>
             <w:vAlign w:val="center"/>
           </w:tcPr>
           <w:p>
@@ -8167,7 +8321,7 @@
           <w:tcPr>
             <w:tcW w:w="10348" w:type="dxa"/>
             <w:gridSpan w:val="16"/>
-            <w:shd w:val="solid" w:color="auto" w:fill="auto"/>
+            <w:shd w:val="clear" w:color="auto" w:fill="auto"/>
           </w:tcPr>
           <w:p>
             <w:pPr>
@@ -8195,7 +8349,7 @@
           <w:tcPr>
             <w:tcW w:w="8931" w:type="dxa"/>
             <w:gridSpan w:val="13"/>
-            <w:shd w:val="clear" w:color="auto" w:fill="D9D9D9" w:themeFill="background1" w:themeFillShade="D9"/>
+            <w:shd w:val="clear" w:color="auto" w:fill="auto"/>
           </w:tcPr>
           <w:p>
             <w:pPr>
@@ -8236,7 +8390,7 @@
           <w:tcPr>
             <w:tcW w:w="1417" w:type="dxa"/>
             <w:gridSpan w:val="3"/>
-            <w:shd w:val="clear" w:color="auto" w:fill="FF6699"/>
+            <w:shd w:val="clear" w:color="auto" w:fill="auto"/>
           </w:tcPr>
           <w:p>
             <w:pPr>
@@ -8255,7 +8409,7 @@
           <w:tcPr>
             <w:tcW w:w="10348" w:type="dxa"/>
             <w:gridSpan w:val="16"/>
-            <w:shd w:val="clear" w:color="auto" w:fill="D9D9D9"/>
+            <w:shd w:val="clear" w:color="auto" w:fill="auto"/>
           </w:tcPr>
           <w:p>
             <w:pPr>
@@ -8302,7 +8456,7 @@
           <w:tcPr>
             <w:tcW w:w="10348" w:type="dxa"/>
             <w:gridSpan w:val="16"/>
-            <w:shd w:val="clear" w:color="auto" w:fill="FF6699"/>
+            <w:shd w:val="clear" w:color="auto" w:fill="auto"/>
           </w:tcPr>
           <w:p>
             <w:pPr>
@@ -8320,7 +8474,7 @@
           <w:tcPr>
             <w:tcW w:w="8931" w:type="dxa"/>
             <w:gridSpan w:val="13"/>
-            <w:shd w:val="clear" w:color="auto" w:fill="D9D9D9" w:themeFill="background1" w:themeFillShade="D9"/>
+            <w:shd w:val="clear" w:color="auto" w:fill="auto"/>
           </w:tcPr>
           <w:p>
             <w:pPr>
@@ -8345,7 +8499,7 @@
           <w:tcPr>
             <w:tcW w:w="1417" w:type="dxa"/>
             <w:gridSpan w:val="3"/>
-            <w:shd w:val="clear" w:color="auto" w:fill="FF6699"/>
+            <w:shd w:val="clear" w:color="auto" w:fill="auto"/>
           </w:tcPr>
           <w:p>
             <w:pPr>
@@ -8364,7 +8518,7 @@
           <w:tcPr>
             <w:tcW w:w="10348" w:type="dxa"/>
             <w:gridSpan w:val="16"/>
-            <w:shd w:val="clear" w:color="auto" w:fill="D9D9D9"/>
+            <w:shd w:val="clear" w:color="auto" w:fill="auto"/>
             <w:vAlign w:val="center"/>
           </w:tcPr>
           <w:p>
@@ -8411,7 +8565,7 @@
           <w:tcPr>
             <w:tcW w:w="10348" w:type="dxa"/>
             <w:gridSpan w:val="16"/>
-            <w:shd w:val="clear" w:color="auto" w:fill="FF6699"/>
+            <w:shd w:val="clear" w:color="auto" w:fill="auto"/>
           </w:tcPr>
           <w:p>
             <w:pPr>
@@ -8428,7 +8582,7 @@
           <w:tcPr>
             <w:tcW w:w="8647" w:type="dxa"/>
             <w:gridSpan w:val="11"/>
-            <w:shd w:val="clear" w:color="auto" w:fill="D9D9D9"/>
+            <w:shd w:val="clear" w:color="auto" w:fill="auto"/>
           </w:tcPr>
           <w:p>
             <w:pPr>
@@ -8452,7 +8606,7 @@
           <w:tcPr>
             <w:tcW w:w="1701" w:type="dxa"/>
             <w:gridSpan w:val="5"/>
-            <w:shd w:val="clear" w:color="auto" w:fill="D9D9D9"/>
+            <w:shd w:val="clear" w:color="auto" w:fill="auto"/>
           </w:tcPr>
           <w:p>
             <w:pPr>
@@ -8478,7 +8632,7 @@
           <w:tcPr>
             <w:tcW w:w="851" w:type="dxa"/>
             <w:gridSpan w:val="2"/>
-            <w:shd w:val="clear" w:color="auto" w:fill="D9D9D9"/>
+            <w:shd w:val="clear" w:color="auto" w:fill="auto"/>
           </w:tcPr>
           <w:p>
             <w:pPr>
@@ -8499,7 +8653,7 @@
         <w:tc>
           <w:tcPr>
             <w:tcW w:w="3118" w:type="dxa"/>
-            <w:shd w:val="clear" w:color="auto" w:fill="548DD4" w:themeFill="text2" w:themeFillTint="99"/>
+            <w:shd w:val="clear" w:color="auto" w:fill="auto"/>
           </w:tcPr>
           <w:p>
             <w:pPr>
@@ -8514,7 +8668,7 @@
           <w:tcPr>
             <w:tcW w:w="1134" w:type="dxa"/>
             <w:gridSpan w:val="2"/>
-            <w:shd w:val="clear" w:color="auto" w:fill="D9D9D9"/>
+            <w:shd w:val="clear" w:color="auto" w:fill="auto"/>
           </w:tcPr>
           <w:p>
             <w:pPr>
@@ -8536,7 +8690,7 @@
           <w:tcPr>
             <w:tcW w:w="3544" w:type="dxa"/>
             <w:gridSpan w:val="6"/>
-            <w:shd w:val="clear" w:color="auto" w:fill="548DD4" w:themeFill="text2" w:themeFillTint="99"/>
+            <w:shd w:val="clear" w:color="auto" w:fill="auto"/>
           </w:tcPr>
           <w:p>
             <w:pPr>
@@ -8551,7 +8705,7 @@
           <w:tcPr>
             <w:tcW w:w="1701" w:type="dxa"/>
             <w:gridSpan w:val="5"/>
-            <w:shd w:val="clear" w:color="auto" w:fill="FF6699"/>
+            <w:shd w:val="clear" w:color="auto" w:fill="auto"/>
           </w:tcPr>
           <w:p>
             <w:pPr>
@@ -8568,7 +8722,7 @@
           <w:tcPr>
             <w:tcW w:w="10348" w:type="dxa"/>
             <w:gridSpan w:val="16"/>
-            <w:shd w:val="clear" w:color="auto" w:fill="000000" w:themeFill="text1"/>
+            <w:shd w:val="clear" w:color="auto" w:fill="auto"/>
           </w:tcPr>
           <w:p>
             <w:pPr>
@@ -8606,7 +8760,7 @@
           <w:tcPr>
             <w:tcW w:w="10348" w:type="dxa"/>
             <w:gridSpan w:val="16"/>
-            <w:shd w:val="clear" w:color="auto" w:fill="FFFF00"/>
+            <w:shd w:val="clear" w:color="auto" w:fill="auto"/>
           </w:tcPr>
           <w:p>
             <w:pPr>
@@ -10423,13 +10577,23 @@
                 <w:szCs w:val="22"/>
               </w:rPr>
             </w:pPr>
+            <w:proofErr w:type="spellStart"/>
             <w:r>
               <w:rPr>
                 <w:color w:val="FFFFFF" w:themeColor="background1"/>
                 <w:sz w:val="22"/>
                 <w:szCs w:val="22"/>
               </w:rPr>
-              <w:t>Upto 2.4</w:t>
+              <w:t>Upto</w:t>
+            </w:r>
+            <w:proofErr w:type="spellEnd"/>
+            <w:r>
+              <w:rPr>
+                <w:color w:val="FFFFFF" w:themeColor="background1"/>
+                <w:sz w:val="22"/>
+                <w:szCs w:val="22"/>
+              </w:rPr>
+              <w:t xml:space="preserve"> 2.4</w:t>
             </w:r>
           </w:p>
         </w:tc>
@@ -10585,6 +10749,7 @@
         </w:rPr>
       </w:pPr>
     </w:p>
+    <w:p/>
     <w:sectPr>
       <w:headerReference w:type="default" r:id="rId9"/>
       <w:footerReference w:type="default" r:id="rId10"/>
@@ -10650,7 +10815,7 @@
         <w:b/>
         <w:noProof/>
       </w:rPr>
-      <w:t>4</w:t>
+      <w:t>7</w:t>
     </w:r>
     <w:r>
       <w:rPr>
@@ -14213,7 +14378,7 @@
 </file>
 
 <file path=customXml/itemProps1.xml><?xml version="1.0" encoding="utf-8"?>
-<ds:datastoreItem xmlns:ds="http://schemas.openxmlformats.org/officeDocument/2006/customXml" ds:itemID="{6077B5B5-699B-4916-9491-C0C44923410A}">
+<ds:datastoreItem xmlns:ds="http://schemas.openxmlformats.org/officeDocument/2006/customXml" ds:itemID="{83D6EF7C-72C8-474E-829C-D03E0EE6A14E}">
   <ds:schemaRefs>
     <ds:schemaRef ds:uri="http://schemas.openxmlformats.org/officeDocument/2006/bibliography"/>
   </ds:schemaRefs>

</xml_diff>